<commit_message>
made changes to Engg Doc Guidelines
</commit_message>
<xml_diff>
--- a/Documentation/Notebooks/Engg Portfolio/Engg Portfolio Template.docx
+++ b/Documentation/Notebooks/Engg Portfolio/Engg Portfolio Template.docx
@@ -6,15 +6,41 @@
       <w:pPr>
         <w:pStyle w:val="Title"/>
         <w:spacing w:line="360" w:lineRule="auto"/>
-        <w:jc w:val="center"/>
-        <w:rPr>
-          <w:rFonts w:ascii="Book Antiqua" w:hAnsi="Book Antiqua"/>
-          <w:color w:val="FF0000"/>
+        <w:rPr>
+          <w:rFonts w:ascii="Book Antiqua" w:hAnsi="Book Antiqua"/>
+          <w:color w:val="000000" w:themeColor="text1"/>
           <w:sz w:val="28"/>
           <w:szCs w:val="28"/>
         </w:rPr>
       </w:pPr>
-    </w:p>
+      <w:r>
+        <w:rPr>
+          <w:rFonts w:ascii="Book Antiqua" w:hAnsi="Book Antiqua"/>
+          <w:color w:val="000000" w:themeColor="text1"/>
+          <w:sz w:val="28"/>
+          <w:szCs w:val="28"/>
+        </w:rPr>
+        <w:t>Author: Subha Annamalai</w:t>
+      </w:r>
+    </w:p>
+    <w:p>
+      <w:pPr>
+        <w:rPr>
+          <w:rFonts w:ascii="Book Antiqua" w:hAnsi="Book Antiqua"/>
+          <w:sz w:val="24"/>
+          <w:szCs w:val="24"/>
+        </w:rPr>
+      </w:pPr>
+      <w:r>
+        <w:rPr>
+          <w:rFonts w:ascii="Book Antiqua" w:hAnsi="Book Antiqua"/>
+          <w:sz w:val="24"/>
+          <w:szCs w:val="24"/>
+        </w:rPr>
+        <w:t>Date: Oct 10, 2023.</w:t>
+      </w:r>
+    </w:p>
+    <w:p/>
     <w:p>
       <w:pPr>
         <w:pStyle w:val="Title"/>
@@ -357,7 +383,6 @@
           <w:sz w:val="28"/>
           <w:szCs w:val="28"/>
         </w:rPr>
-        <w:lastRenderedPageBreak/>
         <w:t xml:space="preserve">Title </w:t>
       </w:r>
       <w:r>
@@ -398,7 +423,7 @@
           <w:sz w:val="28"/>
           <w:szCs w:val="28"/>
         </w:rPr>
-        <w:t>Title</w:t>
+        <w:t>Guidelines</w:t>
       </w:r>
       <w:r>
         <w:rPr>
@@ -407,7 +432,7 @@
           <w:sz w:val="28"/>
           <w:szCs w:val="28"/>
         </w:rPr>
-        <w:t xml:space="preserve">: </w:t>
+        <w:t xml:space="preserve"> F</w:t>
       </w:r>
       <w:r>
         <w:rPr>
@@ -416,7 +441,7 @@
           <w:sz w:val="28"/>
           <w:szCs w:val="28"/>
         </w:rPr>
-        <w:t>P</w:t>
+        <w:t>or</w:t>
       </w:r>
       <w:r>
         <w:rPr>
@@ -425,7 +450,7 @@
           <w:sz w:val="28"/>
           <w:szCs w:val="28"/>
         </w:rPr>
-        <w:t>rocedure</w:t>
+        <w:t xml:space="preserve"> D</w:t>
       </w:r>
       <w:r>
         <w:rPr>
@@ -434,7 +459,7 @@
           <w:sz w:val="28"/>
           <w:szCs w:val="28"/>
         </w:rPr>
-        <w:t xml:space="preserve"> F</w:t>
+        <w:t>ocumenting</w:t>
       </w:r>
       <w:r>
         <w:rPr>
@@ -443,7 +468,7 @@
           <w:sz w:val="28"/>
           <w:szCs w:val="28"/>
         </w:rPr>
-        <w:t>or</w:t>
+        <w:t xml:space="preserve"> E</w:t>
       </w:r>
       <w:r>
         <w:rPr>
@@ -452,7 +477,7 @@
           <w:sz w:val="28"/>
           <w:szCs w:val="28"/>
         </w:rPr>
-        <w:t xml:space="preserve"> D</w:t>
+        <w:t>ngineering</w:t>
       </w:r>
       <w:r>
         <w:rPr>
@@ -461,7 +486,7 @@
           <w:sz w:val="28"/>
           <w:szCs w:val="28"/>
         </w:rPr>
-        <w:t>ocumenting</w:t>
+        <w:t xml:space="preserve"> N</w:t>
       </w:r>
       <w:r>
         <w:rPr>
@@ -470,8 +495,762 @@
           <w:sz w:val="28"/>
           <w:szCs w:val="28"/>
         </w:rPr>
-        <w:t xml:space="preserve"> E</w:t>
-      </w:r>
+        <w:t>otebook</w:t>
+      </w:r>
+    </w:p>
+    <w:p>
+      <w:pPr>
+        <w:jc w:val="center"/>
+        <w:rPr>
+          <w:rFonts w:ascii="Book Antiqua" w:hAnsi="Book Antiqua"/>
+          <w:color w:val="000000" w:themeColor="text1"/>
+          <w:sz w:val="24"/>
+          <w:szCs w:val="24"/>
+        </w:rPr>
+      </w:pPr>
+      <w:r>
+        <w:rPr>
+          <w:rFonts w:ascii="Book Antiqua" w:hAnsi="Book Antiqua"/>
+          <w:color w:val="000000" w:themeColor="text1"/>
+          <w:sz w:val="24"/>
+          <w:szCs w:val="24"/>
+        </w:rPr>
+        <w:t>FIRST Centerstage Challenge</w:t>
+      </w:r>
+    </w:p>
+    <w:p>
+      <w:pPr>
+        <w:jc w:val="center"/>
+        <w:rPr>
+          <w:rFonts w:ascii="Book Antiqua" w:hAnsi="Book Antiqua"/>
+          <w:color w:val="000000" w:themeColor="text1"/>
+          <w:sz w:val="24"/>
+          <w:szCs w:val="24"/>
+        </w:rPr>
+      </w:pPr>
+      <w:r>
+        <w:rPr>
+          <w:rFonts w:ascii="Book Antiqua" w:hAnsi="Book Antiqua"/>
+          <w:color w:val="000000" w:themeColor="text1"/>
+          <w:sz w:val="24"/>
+          <w:szCs w:val="24"/>
+        </w:rPr>
+        <w:t>Team Name: Robo-Phantoms</w:t>
+      </w:r>
+    </w:p>
+    <w:p>
+      <w:pPr>
+        <w:rPr>
+          <w:rFonts w:ascii="Book Antiqua" w:hAnsi="Book Antiqua"/>
+          <w:color w:val="000000" w:themeColor="text1"/>
+          <w:sz w:val="24"/>
+          <w:szCs w:val="24"/>
+        </w:rPr>
+      </w:pPr>
+      <w:r>
+        <w:rPr>
+          <w:rFonts w:ascii="Book Antiqua" w:hAnsi="Book Antiqua"/>
+          <w:color w:val="000000" w:themeColor="text1"/>
+          <w:sz w:val="24"/>
+          <w:szCs w:val="24"/>
+        </w:rPr>
+        <w:tab/>
+      </w:r>
+      <w:r>
+        <w:rPr>
+          <w:rFonts w:ascii="Book Antiqua" w:hAnsi="Book Antiqua"/>
+          <w:color w:val="000000" w:themeColor="text1"/>
+          <w:sz w:val="24"/>
+          <w:szCs w:val="24"/>
+        </w:rPr>
+        <w:tab/>
+      </w:r>
+      <w:r>
+        <w:rPr>
+          <w:rFonts w:ascii="Book Antiqua" w:hAnsi="Book Antiqua"/>
+          <w:color w:val="000000" w:themeColor="text1"/>
+          <w:sz w:val="24"/>
+          <w:szCs w:val="24"/>
+        </w:rPr>
+        <w:tab/>
+      </w:r>
+      <w:r>
+        <w:rPr>
+          <w:rFonts w:ascii="Book Antiqua" w:hAnsi="Book Antiqua"/>
+          <w:color w:val="000000" w:themeColor="text1"/>
+          <w:sz w:val="24"/>
+          <w:szCs w:val="24"/>
+        </w:rPr>
+        <w:tab/>
+      </w:r>
+      <w:r>
+        <w:rPr>
+          <w:rFonts w:ascii="Book Antiqua" w:hAnsi="Book Antiqua"/>
+          <w:color w:val="000000" w:themeColor="text1"/>
+          <w:sz w:val="24"/>
+          <w:szCs w:val="24"/>
+        </w:rPr>
+        <w:tab/>
+      </w:r>
+      <w:r>
+        <w:rPr>
+          <w:rFonts w:ascii="Book Antiqua" w:hAnsi="Book Antiqua"/>
+          <w:color w:val="000000" w:themeColor="text1"/>
+          <w:sz w:val="24"/>
+          <w:szCs w:val="24"/>
+        </w:rPr>
+        <w:t xml:space="preserve">Team#: </w:t>
+      </w:r>
+    </w:p>
+    <w:p>
+      <w:pPr>
+        <w:jc w:val="center"/>
+        <w:rPr>
+          <w:rFonts w:ascii="Book Antiqua" w:hAnsi="Book Antiqua"/>
+          <w:color w:val="FF0000"/>
+          <w:sz w:val="24"/>
+          <w:szCs w:val="24"/>
+        </w:rPr>
+      </w:pPr>
+      <w:r>
+        <w:rPr>
+          <w:rFonts w:ascii="Book Antiqua" w:hAnsi="Book Antiqua"/>
+          <w:color w:val="000000" w:themeColor="text1"/>
+          <w:sz w:val="24"/>
+          <w:szCs w:val="24"/>
+        </w:rPr>
+        <w:t>Team Members</w:t>
+      </w:r>
+    </w:p>
+    <w:p>
+      <w:pPr>
+        <w:jc w:val="center"/>
+        <w:rPr>
+          <w:rFonts w:ascii="Book Antiqua" w:hAnsi="Book Antiqua"/>
+          <w:color w:val="000000" w:themeColor="text1"/>
+          <w:sz w:val="24"/>
+          <w:szCs w:val="24"/>
+        </w:rPr>
+      </w:pPr>
+      <w:r>
+        <w:rPr>
+          <w:rFonts w:ascii="Book Antiqua" w:hAnsi="Book Antiqua"/>
+          <w:color w:val="000000" w:themeColor="text1"/>
+          <w:sz w:val="24"/>
+          <w:szCs w:val="24"/>
+        </w:rPr>
+        <w:t>Ajay Muthukumar</w:t>
+      </w:r>
+    </w:p>
+    <w:p>
+      <w:pPr>
+        <w:jc w:val="center"/>
+        <w:rPr>
+          <w:rFonts w:ascii="Book Antiqua" w:hAnsi="Book Antiqua"/>
+          <w:color w:val="000000" w:themeColor="text1"/>
+          <w:sz w:val="24"/>
+          <w:szCs w:val="24"/>
+        </w:rPr>
+      </w:pPr>
+      <w:r>
+        <w:rPr>
+          <w:rFonts w:ascii="Book Antiqua" w:hAnsi="Book Antiqua"/>
+          <w:color w:val="000000" w:themeColor="text1"/>
+          <w:sz w:val="24"/>
+          <w:szCs w:val="24"/>
+        </w:rPr>
+        <w:t>Dhruv Shah</w:t>
+      </w:r>
+    </w:p>
+    <w:p>
+      <w:pPr>
+        <w:jc w:val="center"/>
+        <w:rPr>
+          <w:rFonts w:ascii="Book Antiqua" w:hAnsi="Book Antiqua"/>
+          <w:sz w:val="24"/>
+          <w:szCs w:val="24"/>
+        </w:rPr>
+      </w:pPr>
+      <w:r>
+        <w:rPr>
+          <w:rFonts w:ascii="Book Antiqua" w:hAnsi="Book Antiqua"/>
+          <w:color w:val="FF0000"/>
+          <w:sz w:val="24"/>
+          <w:szCs w:val="24"/>
+        </w:rPr>
+        <w:t>Enter all your names in alphabetical order</w:t>
+      </w:r>
+      <w:r>
+        <w:rPr>
+          <w:rFonts w:ascii="Book Antiqua" w:hAnsi="Book Antiqua"/>
+          <w:color w:val="FF0000"/>
+          <w:sz w:val="24"/>
+          <w:szCs w:val="24"/>
+        </w:rPr>
+        <w:t>.</w:t>
+      </w:r>
+    </w:p>
+    <w:p>
+      <w:pPr>
+        <w:jc w:val="center"/>
+        <w:rPr>
+          <w:rFonts w:ascii="Book Antiqua" w:hAnsi="Book Antiqua"/>
+          <w:sz w:val="24"/>
+          <w:szCs w:val="24"/>
+        </w:rPr>
+      </w:pPr>
+      <w:r>
+        <w:rPr>
+          <w:rFonts w:ascii="Book Antiqua" w:hAnsi="Book Antiqua"/>
+          <w:sz w:val="24"/>
+          <w:szCs w:val="24"/>
+        </w:rPr>
+        <w:t>Date Started:</w:t>
+      </w:r>
+    </w:p>
+    <w:p>
+      <w:pPr>
+        <w:jc w:val="center"/>
+        <w:rPr>
+          <w:rFonts w:ascii="Book Antiqua" w:hAnsi="Book Antiqua"/>
+          <w:sz w:val="24"/>
+          <w:szCs w:val="24"/>
+        </w:rPr>
+      </w:pPr>
+      <w:r>
+        <w:rPr>
+          <w:rFonts w:ascii="Book Antiqua" w:hAnsi="Book Antiqua"/>
+          <w:sz w:val="24"/>
+          <w:szCs w:val="24"/>
+        </w:rPr>
+        <w:t>Date Completed:</w:t>
+      </w:r>
+    </w:p>
+    <w:p>
+      <w:pPr>
+        <w:jc w:val="center"/>
+        <w:rPr>
+          <w:rFonts w:ascii="Book Antiqua" w:hAnsi="Book Antiqua"/>
+          <w:sz w:val="24"/>
+          <w:szCs w:val="24"/>
+        </w:rPr>
+      </w:pPr>
+      <w:r>
+        <w:rPr>
+          <w:rFonts w:ascii="Book Antiqua" w:hAnsi="Book Antiqua"/>
+          <w:sz w:val="24"/>
+          <w:szCs w:val="24"/>
+        </w:rPr>
+        <w:t>Coaches</w:t>
+      </w:r>
+    </w:p>
+    <w:p>
+      <w:pPr>
+        <w:jc w:val="center"/>
+        <w:rPr>
+          <w:rFonts w:ascii="Book Antiqua" w:hAnsi="Book Antiqua"/>
+          <w:color w:val="000000" w:themeColor="text1"/>
+          <w:sz w:val="24"/>
+          <w:szCs w:val="24"/>
+        </w:rPr>
+      </w:pPr>
+      <w:r>
+        <w:rPr>
+          <w:rFonts w:ascii="Book Antiqua" w:hAnsi="Book Antiqua"/>
+          <w:sz w:val="24"/>
+          <w:szCs w:val="24"/>
+        </w:rPr>
+        <w:t xml:space="preserve"> </w:t>
+      </w:r>
+      <w:r>
+        <w:rPr>
+          <w:rFonts w:ascii="Book Antiqua" w:hAnsi="Book Antiqua"/>
+          <w:color w:val="000000" w:themeColor="text1"/>
+          <w:sz w:val="24"/>
+          <w:szCs w:val="24"/>
+        </w:rPr>
+        <w:t>Mr. Srinath Madasu</w:t>
+      </w:r>
+    </w:p>
+    <w:p>
+      <w:pPr>
+        <w:jc w:val="center"/>
+        <w:rPr>
+          <w:rFonts w:ascii="Book Antiqua" w:hAnsi="Book Antiqua"/>
+          <w:color w:val="000000" w:themeColor="text1"/>
+          <w:sz w:val="24"/>
+          <w:szCs w:val="24"/>
+        </w:rPr>
+      </w:pPr>
+      <w:r>
+        <w:rPr>
+          <w:rFonts w:ascii="Book Antiqua" w:hAnsi="Book Antiqua"/>
+          <w:color w:val="000000" w:themeColor="text1"/>
+          <w:sz w:val="24"/>
+          <w:szCs w:val="24"/>
+        </w:rPr>
+        <w:t>Ms. Subha Annamalai</w:t>
+      </w:r>
+    </w:p>
+    <w:p>
+      <w:pPr>
+        <w:jc w:val="center"/>
+        <w:rPr>
+          <w:rFonts w:ascii="Book Antiqua" w:hAnsi="Book Antiqua"/>
+          <w:color w:val="000000" w:themeColor="text1"/>
+          <w:sz w:val="24"/>
+          <w:szCs w:val="24"/>
+        </w:rPr>
+      </w:pPr>
+      <w:r>
+        <w:rPr>
+          <w:rFonts w:ascii="Book Antiqua" w:hAnsi="Book Antiqua"/>
+          <w:color w:val="000000" w:themeColor="text1"/>
+          <w:sz w:val="24"/>
+          <w:szCs w:val="24"/>
+        </w:rPr>
+        <w:t>Contact Information:</w:t>
+      </w:r>
+    </w:p>
+    <w:p>
+      <w:pPr>
+        <w:rPr>
+          <w:rFonts w:ascii="Book Antiqua" w:hAnsi="Book Antiqua"/>
+          <w:color w:val="000000" w:themeColor="text1"/>
+          <w:sz w:val="24"/>
+          <w:szCs w:val="24"/>
+        </w:rPr>
+      </w:pPr>
+      <w:r>
+        <w:rPr>
+          <w:rFonts w:ascii="Book Antiqua" w:hAnsi="Book Antiqua"/>
+          <w:color w:val="000000" w:themeColor="text1"/>
+          <w:sz w:val="24"/>
+          <w:szCs w:val="24"/>
+        </w:rPr>
+        <w:tab/>
+      </w:r>
+      <w:r>
+        <w:rPr>
+          <w:rFonts w:ascii="Book Antiqua" w:hAnsi="Book Antiqua"/>
+          <w:color w:val="000000" w:themeColor="text1"/>
+          <w:sz w:val="24"/>
+          <w:szCs w:val="24"/>
+        </w:rPr>
+        <w:tab/>
+      </w:r>
+      <w:r>
+        <w:rPr>
+          <w:rFonts w:ascii="Book Antiqua" w:hAnsi="Book Antiqua"/>
+          <w:color w:val="000000" w:themeColor="text1"/>
+          <w:sz w:val="24"/>
+          <w:szCs w:val="24"/>
+        </w:rPr>
+        <w:tab/>
+      </w:r>
+    </w:p>
+    <w:p>
+      <w:pPr>
+        <w:rPr>
+          <w:rFonts w:ascii="Book Antiqua" w:hAnsi="Book Antiqua"/>
+          <w:color w:val="000000" w:themeColor="text1"/>
+          <w:sz w:val="24"/>
+          <w:szCs w:val="24"/>
+        </w:rPr>
+      </w:pPr>
+      <w:r>
+        <w:rPr>
+          <w:rFonts w:ascii="Book Antiqua" w:hAnsi="Book Antiqua"/>
+          <w:color w:val="000000" w:themeColor="text1"/>
+          <w:sz w:val="24"/>
+          <w:szCs w:val="24"/>
+        </w:rPr>
+        <w:tab/>
+      </w:r>
+      <w:r>
+        <w:rPr>
+          <w:rFonts w:ascii="Book Antiqua" w:hAnsi="Book Antiqua"/>
+          <w:color w:val="000000" w:themeColor="text1"/>
+          <w:sz w:val="24"/>
+          <w:szCs w:val="24"/>
+        </w:rPr>
+        <w:tab/>
+      </w:r>
+      <w:r>
+        <w:rPr>
+          <w:rFonts w:ascii="Book Antiqua" w:hAnsi="Book Antiqua"/>
+          <w:color w:val="000000" w:themeColor="text1"/>
+          <w:sz w:val="24"/>
+          <w:szCs w:val="24"/>
+        </w:rPr>
+        <w:tab/>
+        <w:t xml:space="preserve">  </w:t>
+      </w:r>
+    </w:p>
+    <w:p>
+      <w:pPr>
+        <w:rPr>
+          <w:rFonts w:ascii="Book Antiqua" w:hAnsi="Book Antiqua"/>
+          <w:color w:val="000000" w:themeColor="text1"/>
+          <w:sz w:val="24"/>
+          <w:szCs w:val="24"/>
+        </w:rPr>
+      </w:pPr>
+      <w:r>
+        <w:rPr>
+          <w:rFonts w:ascii="Book Antiqua" w:hAnsi="Book Antiqua"/>
+          <w:color w:val="000000" w:themeColor="text1"/>
+          <w:sz w:val="24"/>
+          <w:szCs w:val="24"/>
+        </w:rPr>
+        <w:tab/>
+      </w:r>
+      <w:r>
+        <w:rPr>
+          <w:rFonts w:ascii="Book Antiqua" w:hAnsi="Book Antiqua"/>
+          <w:color w:val="000000" w:themeColor="text1"/>
+          <w:sz w:val="24"/>
+          <w:szCs w:val="24"/>
+        </w:rPr>
+        <w:tab/>
+      </w:r>
+      <w:r>
+        <w:rPr>
+          <w:rFonts w:ascii="Book Antiqua" w:hAnsi="Book Antiqua"/>
+          <w:color w:val="000000" w:themeColor="text1"/>
+          <w:sz w:val="24"/>
+          <w:szCs w:val="24"/>
+        </w:rPr>
+        <w:tab/>
+      </w:r>
+      <w:r>
+        <w:rPr>
+          <w:rFonts w:ascii="Book Antiqua" w:hAnsi="Book Antiqua"/>
+          <w:color w:val="000000" w:themeColor="text1"/>
+          <w:sz w:val="24"/>
+          <w:szCs w:val="24"/>
+        </w:rPr>
+        <w:tab/>
+      </w:r>
+    </w:p>
+    <w:p>
+      <w:pPr>
+        <w:rPr>
+          <w:rFonts w:ascii="Book Antiqua" w:hAnsi="Book Antiqua"/>
+          <w:sz w:val="24"/>
+          <w:szCs w:val="24"/>
+        </w:rPr>
+      </w:pPr>
+    </w:p>
+    <w:p>
+      <w:pPr>
+        <w:rPr>
+          <w:rFonts w:ascii="Book Antiqua" w:hAnsi="Book Antiqua"/>
+          <w:sz w:val="24"/>
+          <w:szCs w:val="24"/>
+        </w:rPr>
+      </w:pPr>
+    </w:p>
+    <w:p>
+      <w:pPr>
+        <w:rPr>
+          <w:rFonts w:ascii="Book Antiqua" w:hAnsi="Book Antiqua"/>
+          <w:sz w:val="24"/>
+          <w:szCs w:val="24"/>
+        </w:rPr>
+      </w:pPr>
+      <w:r>
+        <w:rPr>
+          <w:rFonts w:ascii="Book Antiqua" w:hAnsi="Book Antiqua"/>
+          <w:sz w:val="24"/>
+          <w:szCs w:val="24"/>
+        </w:rPr>
+        <w:tab/>
+      </w:r>
+      <w:r>
+        <w:rPr>
+          <w:rFonts w:ascii="Book Antiqua" w:hAnsi="Book Antiqua"/>
+          <w:sz w:val="24"/>
+          <w:szCs w:val="24"/>
+        </w:rPr>
+        <w:tab/>
+      </w:r>
+      <w:r>
+        <w:rPr>
+          <w:rFonts w:ascii="Book Antiqua" w:hAnsi="Book Antiqua"/>
+          <w:sz w:val="24"/>
+          <w:szCs w:val="24"/>
+        </w:rPr>
+        <w:tab/>
+      </w:r>
+      <w:r>
+        <w:rPr>
+          <w:rFonts w:ascii="Book Antiqua" w:hAnsi="Book Antiqua"/>
+          <w:sz w:val="24"/>
+          <w:szCs w:val="24"/>
+        </w:rPr>
+        <w:tab/>
+      </w:r>
+    </w:p>
+    <w:p>
+      <w:pPr>
+        <w:rPr>
+          <w:rFonts w:ascii="Book Antiqua" w:hAnsi="Book Antiqua"/>
+          <w:sz w:val="24"/>
+          <w:szCs w:val="24"/>
+        </w:rPr>
+      </w:pPr>
+      <w:r>
+        <w:rPr>
+          <w:rFonts w:ascii="Book Antiqua" w:hAnsi="Book Antiqua"/>
+          <w:sz w:val="24"/>
+          <w:szCs w:val="24"/>
+        </w:rPr>
+        <w:tab/>
+      </w:r>
+      <w:r>
+        <w:rPr>
+          <w:rFonts w:ascii="Book Antiqua" w:hAnsi="Book Antiqua"/>
+          <w:sz w:val="24"/>
+          <w:szCs w:val="24"/>
+        </w:rPr>
+        <w:tab/>
+      </w:r>
+      <w:r>
+        <w:rPr>
+          <w:rFonts w:ascii="Book Antiqua" w:hAnsi="Book Antiqua"/>
+          <w:sz w:val="24"/>
+          <w:szCs w:val="24"/>
+        </w:rPr>
+        <w:tab/>
+      </w:r>
+      <w:r>
+        <w:rPr>
+          <w:rFonts w:ascii="Book Antiqua" w:hAnsi="Book Antiqua"/>
+          <w:sz w:val="24"/>
+          <w:szCs w:val="24"/>
+        </w:rPr>
+        <w:tab/>
+      </w:r>
+    </w:p>
+    <w:p>
+      <w:pPr>
+        <w:rPr>
+          <w:rFonts w:ascii="Book Antiqua" w:hAnsi="Book Antiqua"/>
+          <w:sz w:val="24"/>
+          <w:szCs w:val="24"/>
+        </w:rPr>
+      </w:pPr>
+    </w:p>
+    <w:p>
+      <w:pPr>
+        <w:rPr>
+          <w:rFonts w:ascii="Book Antiqua" w:hAnsi="Book Antiqua"/>
+          <w:color w:val="FF0000"/>
+          <w:sz w:val="24"/>
+          <w:szCs w:val="24"/>
+        </w:rPr>
+      </w:pPr>
+      <w:r>
+        <w:rPr>
+          <w:rFonts w:ascii="Book Antiqua" w:hAnsi="Book Antiqua"/>
+          <w:color w:val="FF0000"/>
+          <w:sz w:val="24"/>
+          <w:szCs w:val="24"/>
+        </w:rPr>
+        <w:t>Page with Table of Contents.</w:t>
+      </w:r>
+    </w:p>
+    <w:p>
+      <w:pPr>
+        <w:rPr>
+          <w:rFonts w:ascii="Book Antiqua" w:hAnsi="Book Antiqua"/>
+          <w:sz w:val="24"/>
+          <w:szCs w:val="24"/>
+        </w:rPr>
+      </w:pPr>
+    </w:p>
+    <w:p>
+      <w:pPr>
+        <w:rPr>
+          <w:rFonts w:ascii="Book Antiqua" w:hAnsi="Book Antiqua"/>
+          <w:sz w:val="24"/>
+          <w:szCs w:val="24"/>
+        </w:rPr>
+      </w:pPr>
+    </w:p>
+    <w:p>
+      <w:pPr>
+        <w:rPr>
+          <w:rFonts w:ascii="Book Antiqua" w:hAnsi="Book Antiqua"/>
+          <w:sz w:val="24"/>
+          <w:szCs w:val="24"/>
+        </w:rPr>
+      </w:pPr>
+    </w:p>
+    <w:p>
+      <w:pPr>
+        <w:rPr>
+          <w:rFonts w:ascii="Book Antiqua" w:hAnsi="Book Antiqua"/>
+          <w:sz w:val="24"/>
+          <w:szCs w:val="24"/>
+        </w:rPr>
+      </w:pPr>
+    </w:p>
+    <w:p>
+      <w:pPr>
+        <w:rPr>
+          <w:rFonts w:ascii="Book Antiqua" w:hAnsi="Book Antiqua"/>
+          <w:sz w:val="24"/>
+          <w:szCs w:val="24"/>
+        </w:rPr>
+      </w:pPr>
+    </w:p>
+    <w:p>
+      <w:pPr>
+        <w:rPr>
+          <w:rFonts w:ascii="Book Antiqua" w:hAnsi="Book Antiqua"/>
+          <w:sz w:val="24"/>
+          <w:szCs w:val="24"/>
+        </w:rPr>
+      </w:pPr>
+    </w:p>
+    <w:p>
+      <w:pPr>
+        <w:rPr>
+          <w:rFonts w:ascii="Book Antiqua" w:hAnsi="Book Antiqua"/>
+          <w:sz w:val="24"/>
+          <w:szCs w:val="24"/>
+        </w:rPr>
+      </w:pPr>
+    </w:p>
+    <w:p>
+      <w:pPr>
+        <w:rPr>
+          <w:rFonts w:ascii="Book Antiqua" w:hAnsi="Book Antiqua"/>
+          <w:sz w:val="24"/>
+          <w:szCs w:val="24"/>
+        </w:rPr>
+      </w:pPr>
+    </w:p>
+    <w:p>
+      <w:pPr>
+        <w:rPr>
+          <w:rFonts w:ascii="Book Antiqua" w:hAnsi="Book Antiqua"/>
+          <w:sz w:val="24"/>
+          <w:szCs w:val="24"/>
+        </w:rPr>
+      </w:pPr>
+    </w:p>
+    <w:p>
+      <w:pPr>
+        <w:rPr>
+          <w:rFonts w:ascii="Book Antiqua" w:hAnsi="Book Antiqua"/>
+          <w:sz w:val="24"/>
+          <w:szCs w:val="24"/>
+        </w:rPr>
+      </w:pPr>
+    </w:p>
+    <w:p>
+      <w:pPr>
+        <w:rPr>
+          <w:rFonts w:ascii="Book Antiqua" w:hAnsi="Book Antiqua"/>
+          <w:sz w:val="24"/>
+          <w:szCs w:val="24"/>
+        </w:rPr>
+      </w:pPr>
+    </w:p>
+    <w:p>
+      <w:pPr>
+        <w:rPr>
+          <w:rFonts w:ascii="Book Antiqua" w:hAnsi="Book Antiqua"/>
+          <w:sz w:val="24"/>
+          <w:szCs w:val="24"/>
+        </w:rPr>
+      </w:pPr>
+    </w:p>
+    <w:p>
+      <w:pPr>
+        <w:rPr>
+          <w:rFonts w:ascii="Book Antiqua" w:hAnsi="Book Antiqua"/>
+          <w:sz w:val="24"/>
+          <w:szCs w:val="24"/>
+        </w:rPr>
+      </w:pPr>
+    </w:p>
+    <w:p>
+      <w:pPr>
+        <w:rPr>
+          <w:rFonts w:ascii="Book Antiqua" w:hAnsi="Book Antiqua"/>
+          <w:sz w:val="24"/>
+          <w:szCs w:val="24"/>
+        </w:rPr>
+      </w:pPr>
+    </w:p>
+    <w:p>
+      <w:pPr>
+        <w:rPr>
+          <w:rFonts w:ascii="Book Antiqua" w:hAnsi="Book Antiqua"/>
+          <w:sz w:val="24"/>
+          <w:szCs w:val="24"/>
+        </w:rPr>
+      </w:pPr>
+    </w:p>
+    <w:p>
+      <w:pPr>
+        <w:rPr>
+          <w:rFonts w:ascii="Book Antiqua" w:hAnsi="Book Antiqua"/>
+          <w:sz w:val="24"/>
+          <w:szCs w:val="24"/>
+        </w:rPr>
+      </w:pPr>
+    </w:p>
+    <w:p>
+      <w:pPr>
+        <w:rPr>
+          <w:rFonts w:ascii="Book Antiqua" w:hAnsi="Book Antiqua"/>
+          <w:sz w:val="24"/>
+          <w:szCs w:val="24"/>
+        </w:rPr>
+      </w:pPr>
+    </w:p>
+    <w:p>
+      <w:pPr>
+        <w:rPr>
+          <w:rFonts w:ascii="Book Antiqua" w:hAnsi="Book Antiqua"/>
+          <w:sz w:val="24"/>
+          <w:szCs w:val="24"/>
+        </w:rPr>
+      </w:pPr>
+    </w:p>
+    <w:p>
+      <w:pPr>
+        <w:rPr>
+          <w:rFonts w:ascii="Book Antiqua" w:hAnsi="Book Antiqua"/>
+          <w:sz w:val="24"/>
+          <w:szCs w:val="24"/>
+        </w:rPr>
+      </w:pPr>
+    </w:p>
+    <w:p>
+      <w:pPr>
+        <w:rPr>
+          <w:rFonts w:ascii="Book Antiqua" w:hAnsi="Book Antiqua"/>
+          <w:sz w:val="24"/>
+          <w:szCs w:val="24"/>
+        </w:rPr>
+      </w:pPr>
+    </w:p>
+    <w:p>
+      <w:pPr>
+        <w:pStyle w:val="ListParagraph"/>
+        <w:jc w:val="center"/>
+        <w:rPr>
+          <w:rFonts w:ascii="Book Antiqua" w:hAnsi="Book Antiqua"/>
+          <w:sz w:val="24"/>
+          <w:szCs w:val="24"/>
+        </w:rPr>
+      </w:pPr>
       <w:r>
         <w:rPr>
           <w:rFonts w:ascii="Book Antiqua" w:hAnsi="Book Antiqua"/>
@@ -479,7 +1258,7 @@
           <w:sz w:val="28"/>
           <w:szCs w:val="28"/>
         </w:rPr>
-        <w:t>ngineering</w:t>
+        <w:t>Guidelines</w:t>
       </w:r>
       <w:r>
         <w:rPr>
@@ -488,7 +1267,7 @@
           <w:sz w:val="28"/>
           <w:szCs w:val="28"/>
         </w:rPr>
-        <w:t xml:space="preserve"> N</w:t>
+        <w:t xml:space="preserve"> </w:t>
       </w:r>
       <w:r>
         <w:rPr>
@@ -497,7 +1276,7 @@
           <w:sz w:val="28"/>
           <w:szCs w:val="28"/>
         </w:rPr>
-        <w:t>otebook</w:t>
+        <w:t>f</w:t>
       </w:r>
       <w:r>
         <w:rPr>
@@ -506,884 +1285,8 @@
           <w:sz w:val="28"/>
           <w:szCs w:val="28"/>
         </w:rPr>
-        <w:t>.</w:t>
-      </w:r>
-    </w:p>
-    <w:p>
-      <w:pPr>
-        <w:rPr>
-          <w:rFonts w:ascii="Book Antiqua" w:hAnsi="Book Antiqua"/>
-          <w:color w:val="000000" w:themeColor="text1"/>
-          <w:sz w:val="24"/>
-          <w:szCs w:val="24"/>
-        </w:rPr>
-      </w:pPr>
-      <w:r>
-        <w:rPr>
-          <w:color w:val="000000" w:themeColor="text1"/>
-        </w:rPr>
-        <w:tab/>
-      </w:r>
-      <w:r>
-        <w:rPr>
-          <w:color w:val="000000" w:themeColor="text1"/>
-        </w:rPr>
-        <w:tab/>
-      </w:r>
-      <w:r>
-        <w:rPr>
-          <w:rFonts w:ascii="Book Antiqua" w:hAnsi="Book Antiqua"/>
-          <w:color w:val="000000" w:themeColor="text1"/>
-          <w:sz w:val="24"/>
-          <w:szCs w:val="24"/>
-        </w:rPr>
-        <w:t>Project Name: FIRST Centerstage Challenge.</w:t>
-      </w:r>
-    </w:p>
-    <w:p>
-      <w:pPr>
-        <w:rPr>
-          <w:rFonts w:ascii="Book Antiqua" w:hAnsi="Book Antiqua"/>
-          <w:color w:val="000000" w:themeColor="text1"/>
-          <w:sz w:val="24"/>
-          <w:szCs w:val="24"/>
-        </w:rPr>
-      </w:pPr>
-      <w:r>
-        <w:rPr>
-          <w:rFonts w:ascii="Book Antiqua" w:hAnsi="Book Antiqua"/>
-          <w:color w:val="000000" w:themeColor="text1"/>
-          <w:sz w:val="24"/>
-          <w:szCs w:val="24"/>
-        </w:rPr>
-        <w:tab/>
-      </w:r>
-      <w:r>
-        <w:rPr>
-          <w:rFonts w:ascii="Book Antiqua" w:hAnsi="Book Antiqua"/>
-          <w:color w:val="000000" w:themeColor="text1"/>
-          <w:sz w:val="24"/>
-          <w:szCs w:val="24"/>
-        </w:rPr>
-        <w:tab/>
-        <w:t>Team Name: Robo-Phantoms.</w:t>
-      </w:r>
-    </w:p>
-    <w:p>
-      <w:pPr>
-        <w:rPr>
-          <w:rFonts w:ascii="Book Antiqua" w:hAnsi="Book Antiqua"/>
-          <w:color w:val="000000" w:themeColor="text1"/>
-          <w:sz w:val="24"/>
-          <w:szCs w:val="24"/>
-        </w:rPr>
-      </w:pPr>
-      <w:r>
-        <w:rPr>
-          <w:rFonts w:ascii="Book Antiqua" w:hAnsi="Book Antiqua"/>
-          <w:color w:val="000000" w:themeColor="text1"/>
-          <w:sz w:val="24"/>
-          <w:szCs w:val="24"/>
-        </w:rPr>
-        <w:tab/>
-      </w:r>
-      <w:r>
-        <w:rPr>
-          <w:rFonts w:ascii="Book Antiqua" w:hAnsi="Book Antiqua"/>
-          <w:color w:val="000000" w:themeColor="text1"/>
-          <w:sz w:val="24"/>
-          <w:szCs w:val="24"/>
-        </w:rPr>
-        <w:tab/>
-        <w:t xml:space="preserve">Team#: </w:t>
-      </w:r>
-    </w:p>
-    <w:p>
-      <w:pPr>
-        <w:rPr>
-          <w:rFonts w:ascii="Book Antiqua" w:hAnsi="Book Antiqua"/>
-          <w:color w:val="FF0000"/>
-          <w:sz w:val="24"/>
-          <w:szCs w:val="24"/>
-        </w:rPr>
-      </w:pPr>
-      <w:r>
-        <w:rPr>
-          <w:rFonts w:ascii="Book Antiqua" w:hAnsi="Book Antiqua"/>
-          <w:color w:val="000000" w:themeColor="text1"/>
-          <w:sz w:val="24"/>
-          <w:szCs w:val="24"/>
-        </w:rPr>
-        <w:tab/>
-      </w:r>
-      <w:r>
-        <w:rPr>
-          <w:rFonts w:ascii="Book Antiqua" w:hAnsi="Book Antiqua"/>
-          <w:color w:val="000000" w:themeColor="text1"/>
-          <w:sz w:val="24"/>
-          <w:szCs w:val="24"/>
-        </w:rPr>
-        <w:tab/>
-        <w:t xml:space="preserve">Team Members: </w:t>
-      </w:r>
-    </w:p>
-    <w:p>
-      <w:pPr>
-        <w:rPr>
-          <w:rFonts w:ascii="Book Antiqua" w:hAnsi="Book Antiqua"/>
-          <w:color w:val="000000" w:themeColor="text1"/>
-          <w:sz w:val="24"/>
-          <w:szCs w:val="24"/>
-        </w:rPr>
-      </w:pPr>
-      <w:r>
-        <w:rPr>
-          <w:rFonts w:ascii="Book Antiqua" w:hAnsi="Book Antiqua"/>
-          <w:color w:val="FF0000"/>
-          <w:sz w:val="24"/>
-          <w:szCs w:val="24"/>
-        </w:rPr>
-        <w:tab/>
-      </w:r>
-      <w:r>
-        <w:rPr>
-          <w:rFonts w:ascii="Book Antiqua" w:hAnsi="Book Antiqua"/>
-          <w:color w:val="FF0000"/>
-          <w:sz w:val="24"/>
-          <w:szCs w:val="24"/>
-        </w:rPr>
-        <w:tab/>
-      </w:r>
-      <w:r>
-        <w:rPr>
-          <w:rFonts w:ascii="Book Antiqua" w:hAnsi="Book Antiqua"/>
-          <w:color w:val="FF0000"/>
-          <w:sz w:val="24"/>
-          <w:szCs w:val="24"/>
-        </w:rPr>
-        <w:tab/>
-      </w:r>
-      <w:r>
-        <w:rPr>
-          <w:rFonts w:ascii="Book Antiqua" w:hAnsi="Book Antiqua"/>
-          <w:color w:val="FF0000"/>
-          <w:sz w:val="24"/>
-          <w:szCs w:val="24"/>
-        </w:rPr>
-        <w:tab/>
-      </w:r>
-      <w:r>
-        <w:rPr>
-          <w:rFonts w:ascii="Book Antiqua" w:hAnsi="Book Antiqua"/>
-          <w:color w:val="000000" w:themeColor="text1"/>
-          <w:sz w:val="24"/>
-          <w:szCs w:val="24"/>
-        </w:rPr>
-        <w:t>Ajay Muthukumar</w:t>
-      </w:r>
-    </w:p>
-    <w:p>
-      <w:pPr>
-        <w:rPr>
-          <w:rFonts w:ascii="Book Antiqua" w:hAnsi="Book Antiqua"/>
-          <w:color w:val="000000" w:themeColor="text1"/>
-          <w:sz w:val="24"/>
-          <w:szCs w:val="24"/>
-        </w:rPr>
-      </w:pPr>
-      <w:r>
-        <w:rPr>
-          <w:rFonts w:ascii="Book Antiqua" w:hAnsi="Book Antiqua"/>
-          <w:color w:val="000000" w:themeColor="text1"/>
-          <w:sz w:val="24"/>
-          <w:szCs w:val="24"/>
-        </w:rPr>
-        <w:tab/>
-      </w:r>
-      <w:r>
-        <w:rPr>
-          <w:rFonts w:ascii="Book Antiqua" w:hAnsi="Book Antiqua"/>
-          <w:color w:val="000000" w:themeColor="text1"/>
-          <w:sz w:val="24"/>
-          <w:szCs w:val="24"/>
-        </w:rPr>
-        <w:tab/>
-      </w:r>
-      <w:r>
-        <w:rPr>
-          <w:rFonts w:ascii="Book Antiqua" w:hAnsi="Book Antiqua"/>
-          <w:color w:val="000000" w:themeColor="text1"/>
-          <w:sz w:val="24"/>
-          <w:szCs w:val="24"/>
-        </w:rPr>
-        <w:tab/>
-      </w:r>
-      <w:r>
-        <w:rPr>
-          <w:rFonts w:ascii="Book Antiqua" w:hAnsi="Book Antiqua"/>
-          <w:color w:val="000000" w:themeColor="text1"/>
-          <w:sz w:val="24"/>
-          <w:szCs w:val="24"/>
-        </w:rPr>
-        <w:tab/>
-        <w:t>Dhruv Shah</w:t>
-      </w:r>
-    </w:p>
-    <w:p>
-      <w:pPr>
-        <w:rPr>
-          <w:rFonts w:ascii="Book Antiqua" w:hAnsi="Book Antiqua"/>
-          <w:sz w:val="24"/>
-          <w:szCs w:val="24"/>
-        </w:rPr>
-      </w:pPr>
-      <w:r>
-        <w:rPr>
-          <w:rFonts w:ascii="Book Antiqua" w:hAnsi="Book Antiqua"/>
-          <w:color w:val="FF0000"/>
-          <w:sz w:val="24"/>
-          <w:szCs w:val="24"/>
-        </w:rPr>
-        <w:tab/>
-      </w:r>
-      <w:r>
-        <w:rPr>
-          <w:rFonts w:ascii="Book Antiqua" w:hAnsi="Book Antiqua"/>
-          <w:color w:val="FF0000"/>
-          <w:sz w:val="24"/>
-          <w:szCs w:val="24"/>
-        </w:rPr>
-        <w:tab/>
-      </w:r>
-      <w:r>
-        <w:rPr>
-          <w:rFonts w:ascii="Book Antiqua" w:hAnsi="Book Antiqua"/>
-          <w:color w:val="FF0000"/>
-          <w:sz w:val="24"/>
-          <w:szCs w:val="24"/>
-        </w:rPr>
-        <w:tab/>
-      </w:r>
-      <w:r>
-        <w:rPr>
-          <w:rFonts w:ascii="Book Antiqua" w:hAnsi="Book Antiqua"/>
-          <w:color w:val="FF0000"/>
-          <w:sz w:val="24"/>
-          <w:szCs w:val="24"/>
-        </w:rPr>
-        <w:tab/>
-        <w:t>Enter all your names in alphabetical order</w:t>
-      </w:r>
-      <w:r>
-        <w:rPr>
-          <w:rFonts w:ascii="Book Antiqua" w:hAnsi="Book Antiqua"/>
-          <w:color w:val="FF0000"/>
-          <w:sz w:val="24"/>
-          <w:szCs w:val="24"/>
-        </w:rPr>
-        <w:t>.</w:t>
-      </w:r>
-      <w:r>
-        <w:rPr>
-          <w:rFonts w:ascii="Book Antiqua" w:hAnsi="Book Antiqua"/>
-          <w:sz w:val="24"/>
-          <w:szCs w:val="24"/>
-        </w:rPr>
-        <w:tab/>
-      </w:r>
-      <w:r>
-        <w:rPr>
-          <w:rFonts w:ascii="Book Antiqua" w:hAnsi="Book Antiqua"/>
-          <w:sz w:val="24"/>
-          <w:szCs w:val="24"/>
-        </w:rPr>
-        <w:tab/>
-      </w:r>
-    </w:p>
-    <w:p>
-      <w:pPr>
-        <w:rPr>
-          <w:rFonts w:ascii="Book Antiqua" w:hAnsi="Book Antiqua"/>
-          <w:sz w:val="24"/>
-          <w:szCs w:val="24"/>
-        </w:rPr>
-      </w:pPr>
-      <w:r>
-        <w:rPr>
-          <w:rFonts w:ascii="Book Antiqua" w:hAnsi="Book Antiqua"/>
-          <w:sz w:val="24"/>
-          <w:szCs w:val="24"/>
-        </w:rPr>
-        <w:tab/>
-      </w:r>
-      <w:r>
-        <w:rPr>
-          <w:rFonts w:ascii="Book Antiqua" w:hAnsi="Book Antiqua"/>
-          <w:sz w:val="24"/>
-          <w:szCs w:val="24"/>
-        </w:rPr>
-        <w:tab/>
-        <w:t>Date Started:</w:t>
-      </w:r>
-    </w:p>
-    <w:p>
-      <w:pPr>
-        <w:rPr>
-          <w:rFonts w:ascii="Book Antiqua" w:hAnsi="Book Antiqua"/>
-          <w:sz w:val="24"/>
-          <w:szCs w:val="24"/>
-        </w:rPr>
-      </w:pPr>
-      <w:r>
-        <w:rPr>
-          <w:rFonts w:ascii="Book Antiqua" w:hAnsi="Book Antiqua"/>
-          <w:sz w:val="24"/>
-          <w:szCs w:val="24"/>
-        </w:rPr>
-        <w:tab/>
-      </w:r>
-      <w:r>
-        <w:rPr>
-          <w:rFonts w:ascii="Book Antiqua" w:hAnsi="Book Antiqua"/>
-          <w:sz w:val="24"/>
-          <w:szCs w:val="24"/>
-        </w:rPr>
-        <w:tab/>
-        <w:t>Date Completed:</w:t>
-      </w:r>
-    </w:p>
-    <w:p>
-      <w:pPr>
-        <w:rPr>
-          <w:rFonts w:ascii="Book Antiqua" w:hAnsi="Book Antiqua"/>
-          <w:color w:val="000000" w:themeColor="text1"/>
-          <w:sz w:val="24"/>
-          <w:szCs w:val="24"/>
-        </w:rPr>
-      </w:pPr>
-      <w:r>
-        <w:rPr>
-          <w:rFonts w:ascii="Book Antiqua" w:hAnsi="Book Antiqua"/>
-          <w:sz w:val="24"/>
-          <w:szCs w:val="24"/>
-        </w:rPr>
-        <w:tab/>
-      </w:r>
-      <w:r>
-        <w:rPr>
-          <w:rFonts w:ascii="Book Antiqua" w:hAnsi="Book Antiqua"/>
-          <w:sz w:val="24"/>
-          <w:szCs w:val="24"/>
-        </w:rPr>
-        <w:tab/>
-        <w:t xml:space="preserve">Coaches: </w:t>
-      </w:r>
-      <w:r>
-        <w:rPr>
-          <w:rFonts w:ascii="Book Antiqua" w:hAnsi="Book Antiqua"/>
-          <w:color w:val="000000" w:themeColor="text1"/>
-          <w:sz w:val="24"/>
-          <w:szCs w:val="24"/>
-        </w:rPr>
-        <w:t>Mr. Srinath Madasu.</w:t>
-      </w:r>
-    </w:p>
-    <w:p>
-      <w:pPr>
-        <w:rPr>
-          <w:rFonts w:ascii="Book Antiqua" w:hAnsi="Book Antiqua"/>
-          <w:color w:val="000000" w:themeColor="text1"/>
-          <w:sz w:val="24"/>
-          <w:szCs w:val="24"/>
-        </w:rPr>
-      </w:pPr>
-      <w:r>
-        <w:rPr>
-          <w:rFonts w:ascii="Book Antiqua" w:hAnsi="Book Antiqua"/>
-          <w:color w:val="000000" w:themeColor="text1"/>
-          <w:sz w:val="24"/>
-          <w:szCs w:val="24"/>
-        </w:rPr>
-        <w:tab/>
-      </w:r>
-      <w:r>
-        <w:rPr>
-          <w:rFonts w:ascii="Book Antiqua" w:hAnsi="Book Antiqua"/>
-          <w:color w:val="000000" w:themeColor="text1"/>
-          <w:sz w:val="24"/>
-          <w:szCs w:val="24"/>
-        </w:rPr>
-        <w:tab/>
-      </w:r>
-      <w:r>
-        <w:rPr>
-          <w:rFonts w:ascii="Book Antiqua" w:hAnsi="Book Antiqua"/>
-          <w:color w:val="000000" w:themeColor="text1"/>
-          <w:sz w:val="24"/>
-          <w:szCs w:val="24"/>
-        </w:rPr>
-        <w:tab/>
-        <w:t xml:space="preserve">     Ms. Subha Annamalai.</w:t>
-      </w:r>
-    </w:p>
-    <w:p>
-      <w:pPr>
-        <w:rPr>
-          <w:rFonts w:ascii="Book Antiqua" w:hAnsi="Book Antiqua"/>
-          <w:color w:val="000000" w:themeColor="text1"/>
-          <w:sz w:val="24"/>
-          <w:szCs w:val="24"/>
-        </w:rPr>
-      </w:pPr>
-      <w:r>
-        <w:rPr>
-          <w:rFonts w:ascii="Book Antiqua" w:hAnsi="Book Antiqua"/>
-          <w:color w:val="000000" w:themeColor="text1"/>
-          <w:sz w:val="24"/>
-          <w:szCs w:val="24"/>
-        </w:rPr>
-        <w:tab/>
-      </w:r>
-      <w:r>
-        <w:rPr>
-          <w:rFonts w:ascii="Book Antiqua" w:hAnsi="Book Antiqua"/>
-          <w:color w:val="000000" w:themeColor="text1"/>
-          <w:sz w:val="24"/>
-          <w:szCs w:val="24"/>
-        </w:rPr>
-        <w:tab/>
-        <w:t>Contact Information:</w:t>
-      </w:r>
-    </w:p>
-    <w:p>
-      <w:pPr>
-        <w:rPr>
-          <w:rFonts w:ascii="Book Antiqua" w:hAnsi="Book Antiqua"/>
-          <w:color w:val="000000" w:themeColor="text1"/>
-          <w:sz w:val="24"/>
-          <w:szCs w:val="24"/>
-        </w:rPr>
-      </w:pPr>
-      <w:r>
-        <w:rPr>
-          <w:rFonts w:ascii="Book Antiqua" w:hAnsi="Book Antiqua"/>
-          <w:color w:val="000000" w:themeColor="text1"/>
-          <w:sz w:val="24"/>
-          <w:szCs w:val="24"/>
-        </w:rPr>
-        <w:tab/>
-      </w:r>
-      <w:r>
-        <w:rPr>
-          <w:rFonts w:ascii="Book Antiqua" w:hAnsi="Book Antiqua"/>
-          <w:color w:val="000000" w:themeColor="text1"/>
-          <w:sz w:val="24"/>
-          <w:szCs w:val="24"/>
-        </w:rPr>
-        <w:tab/>
-      </w:r>
-      <w:r>
-        <w:rPr>
-          <w:rFonts w:ascii="Book Antiqua" w:hAnsi="Book Antiqua"/>
-          <w:color w:val="000000" w:themeColor="text1"/>
-          <w:sz w:val="24"/>
-          <w:szCs w:val="24"/>
-        </w:rPr>
-        <w:tab/>
-      </w:r>
-    </w:p>
-    <w:p>
-      <w:pPr>
-        <w:rPr>
-          <w:rFonts w:ascii="Book Antiqua" w:hAnsi="Book Antiqua"/>
-          <w:color w:val="000000" w:themeColor="text1"/>
-          <w:sz w:val="24"/>
-          <w:szCs w:val="24"/>
-        </w:rPr>
-      </w:pPr>
-      <w:r>
-        <w:rPr>
-          <w:rFonts w:ascii="Book Antiqua" w:hAnsi="Book Antiqua"/>
-          <w:color w:val="000000" w:themeColor="text1"/>
-          <w:sz w:val="24"/>
-          <w:szCs w:val="24"/>
-        </w:rPr>
-        <w:tab/>
-      </w:r>
-      <w:r>
-        <w:rPr>
-          <w:rFonts w:ascii="Book Antiqua" w:hAnsi="Book Antiqua"/>
-          <w:color w:val="000000" w:themeColor="text1"/>
-          <w:sz w:val="24"/>
-          <w:szCs w:val="24"/>
-        </w:rPr>
-        <w:tab/>
-      </w:r>
-      <w:r>
-        <w:rPr>
-          <w:rFonts w:ascii="Book Antiqua" w:hAnsi="Book Antiqua"/>
-          <w:color w:val="000000" w:themeColor="text1"/>
-          <w:sz w:val="24"/>
-          <w:szCs w:val="24"/>
-        </w:rPr>
-        <w:tab/>
-        <w:t xml:space="preserve">  </w:t>
-      </w:r>
-    </w:p>
-    <w:p>
-      <w:pPr>
-        <w:rPr>
-          <w:rFonts w:ascii="Book Antiqua" w:hAnsi="Book Antiqua"/>
-          <w:color w:val="000000" w:themeColor="text1"/>
-          <w:sz w:val="24"/>
-          <w:szCs w:val="24"/>
-        </w:rPr>
-      </w:pPr>
-      <w:r>
-        <w:rPr>
-          <w:rFonts w:ascii="Book Antiqua" w:hAnsi="Book Antiqua"/>
-          <w:color w:val="000000" w:themeColor="text1"/>
-          <w:sz w:val="24"/>
-          <w:szCs w:val="24"/>
-        </w:rPr>
-        <w:tab/>
-      </w:r>
-      <w:r>
-        <w:rPr>
-          <w:rFonts w:ascii="Book Antiqua" w:hAnsi="Book Antiqua"/>
-          <w:color w:val="000000" w:themeColor="text1"/>
-          <w:sz w:val="24"/>
-          <w:szCs w:val="24"/>
-        </w:rPr>
-        <w:tab/>
-      </w:r>
-      <w:r>
-        <w:rPr>
-          <w:rFonts w:ascii="Book Antiqua" w:hAnsi="Book Antiqua"/>
-          <w:color w:val="000000" w:themeColor="text1"/>
-          <w:sz w:val="24"/>
-          <w:szCs w:val="24"/>
-        </w:rPr>
-        <w:tab/>
-      </w:r>
-      <w:r>
-        <w:rPr>
-          <w:rFonts w:ascii="Book Antiqua" w:hAnsi="Book Antiqua"/>
-          <w:color w:val="000000" w:themeColor="text1"/>
-          <w:sz w:val="24"/>
-          <w:szCs w:val="24"/>
-        </w:rPr>
-        <w:tab/>
-      </w:r>
-    </w:p>
-    <w:p>
-      <w:pPr>
-        <w:rPr>
-          <w:rFonts w:ascii="Book Antiqua" w:hAnsi="Book Antiqua"/>
-          <w:sz w:val="24"/>
-          <w:szCs w:val="24"/>
-        </w:rPr>
-      </w:pPr>
-    </w:p>
-    <w:p>
-      <w:pPr>
-        <w:rPr>
-          <w:rFonts w:ascii="Book Antiqua" w:hAnsi="Book Antiqua"/>
-          <w:sz w:val="24"/>
-          <w:szCs w:val="24"/>
-        </w:rPr>
-      </w:pPr>
-    </w:p>
-    <w:p>
-      <w:pPr>
-        <w:rPr>
-          <w:rFonts w:ascii="Book Antiqua" w:hAnsi="Book Antiqua"/>
-          <w:sz w:val="24"/>
-          <w:szCs w:val="24"/>
-        </w:rPr>
-      </w:pPr>
-      <w:r>
-        <w:rPr>
-          <w:rFonts w:ascii="Book Antiqua" w:hAnsi="Book Antiqua"/>
-          <w:sz w:val="24"/>
-          <w:szCs w:val="24"/>
-        </w:rPr>
-        <w:tab/>
-      </w:r>
-      <w:r>
-        <w:rPr>
-          <w:rFonts w:ascii="Book Antiqua" w:hAnsi="Book Antiqua"/>
-          <w:sz w:val="24"/>
-          <w:szCs w:val="24"/>
-        </w:rPr>
-        <w:tab/>
-      </w:r>
-      <w:r>
-        <w:rPr>
-          <w:rFonts w:ascii="Book Antiqua" w:hAnsi="Book Antiqua"/>
-          <w:sz w:val="24"/>
-          <w:szCs w:val="24"/>
-        </w:rPr>
-        <w:tab/>
-      </w:r>
-      <w:r>
-        <w:rPr>
-          <w:rFonts w:ascii="Book Antiqua" w:hAnsi="Book Antiqua"/>
-          <w:sz w:val="24"/>
-          <w:szCs w:val="24"/>
-        </w:rPr>
-        <w:tab/>
-      </w:r>
-    </w:p>
-    <w:p>
-      <w:pPr>
-        <w:rPr>
-          <w:rFonts w:ascii="Book Antiqua" w:hAnsi="Book Antiqua"/>
-          <w:sz w:val="24"/>
-          <w:szCs w:val="24"/>
-        </w:rPr>
-      </w:pPr>
-      <w:r>
-        <w:rPr>
-          <w:rFonts w:ascii="Book Antiqua" w:hAnsi="Book Antiqua"/>
-          <w:sz w:val="24"/>
-          <w:szCs w:val="24"/>
-        </w:rPr>
-        <w:tab/>
-      </w:r>
-      <w:r>
-        <w:rPr>
-          <w:rFonts w:ascii="Book Antiqua" w:hAnsi="Book Antiqua"/>
-          <w:sz w:val="24"/>
-          <w:szCs w:val="24"/>
-        </w:rPr>
-        <w:tab/>
-      </w:r>
-      <w:r>
-        <w:rPr>
-          <w:rFonts w:ascii="Book Antiqua" w:hAnsi="Book Antiqua"/>
-          <w:sz w:val="24"/>
-          <w:szCs w:val="24"/>
-        </w:rPr>
-        <w:tab/>
-      </w:r>
-      <w:r>
-        <w:rPr>
-          <w:rFonts w:ascii="Book Antiqua" w:hAnsi="Book Antiqua"/>
-          <w:sz w:val="24"/>
-          <w:szCs w:val="24"/>
-        </w:rPr>
-        <w:tab/>
-      </w:r>
-    </w:p>
-    <w:p>
-      <w:pPr>
-        <w:rPr>
-          <w:rFonts w:ascii="Book Antiqua" w:hAnsi="Book Antiqua"/>
-          <w:sz w:val="24"/>
-          <w:szCs w:val="24"/>
-        </w:rPr>
-      </w:pPr>
-    </w:p>
-    <w:p>
-      <w:pPr>
-        <w:rPr>
-          <w:rFonts w:ascii="Book Antiqua" w:hAnsi="Book Antiqua"/>
-          <w:color w:val="FF0000"/>
-          <w:sz w:val="24"/>
-          <w:szCs w:val="24"/>
-        </w:rPr>
-      </w:pPr>
-      <w:r>
-        <w:rPr>
-          <w:rFonts w:ascii="Book Antiqua" w:hAnsi="Book Antiqua"/>
-          <w:color w:val="FF0000"/>
-          <w:sz w:val="24"/>
-          <w:szCs w:val="24"/>
-        </w:rPr>
-        <w:lastRenderedPageBreak/>
-        <w:t>Page with Table of Contents.</w:t>
-      </w:r>
-    </w:p>
-    <w:p>
-      <w:pPr>
-        <w:rPr>
-          <w:rFonts w:ascii="Book Antiqua" w:hAnsi="Book Antiqua"/>
-          <w:sz w:val="24"/>
-          <w:szCs w:val="24"/>
-        </w:rPr>
-      </w:pPr>
-    </w:p>
-    <w:p>
-      <w:pPr>
-        <w:rPr>
-          <w:rFonts w:ascii="Book Antiqua" w:hAnsi="Book Antiqua"/>
-          <w:sz w:val="24"/>
-          <w:szCs w:val="24"/>
-        </w:rPr>
-      </w:pPr>
-    </w:p>
-    <w:p>
-      <w:pPr>
-        <w:rPr>
-          <w:rFonts w:ascii="Book Antiqua" w:hAnsi="Book Antiqua"/>
-          <w:sz w:val="24"/>
-          <w:szCs w:val="24"/>
-        </w:rPr>
-      </w:pPr>
-    </w:p>
-    <w:p>
-      <w:pPr>
-        <w:rPr>
-          <w:rFonts w:ascii="Book Antiqua" w:hAnsi="Book Antiqua"/>
-          <w:sz w:val="24"/>
-          <w:szCs w:val="24"/>
-        </w:rPr>
-      </w:pPr>
-    </w:p>
-    <w:p>
-      <w:pPr>
-        <w:rPr>
-          <w:rFonts w:ascii="Book Antiqua" w:hAnsi="Book Antiqua"/>
-          <w:sz w:val="24"/>
-          <w:szCs w:val="24"/>
-        </w:rPr>
-      </w:pPr>
-    </w:p>
-    <w:p>
-      <w:pPr>
-        <w:rPr>
-          <w:rFonts w:ascii="Book Antiqua" w:hAnsi="Book Antiqua"/>
-          <w:sz w:val="24"/>
-          <w:szCs w:val="24"/>
-        </w:rPr>
-      </w:pPr>
-    </w:p>
-    <w:p>
-      <w:pPr>
-        <w:rPr>
-          <w:rFonts w:ascii="Book Antiqua" w:hAnsi="Book Antiqua"/>
-          <w:sz w:val="24"/>
-          <w:szCs w:val="24"/>
-        </w:rPr>
-      </w:pPr>
-    </w:p>
-    <w:p>
-      <w:pPr>
-        <w:rPr>
-          <w:rFonts w:ascii="Book Antiqua" w:hAnsi="Book Antiqua"/>
-          <w:sz w:val="24"/>
-          <w:szCs w:val="24"/>
-        </w:rPr>
-      </w:pPr>
-    </w:p>
-    <w:p>
-      <w:pPr>
-        <w:rPr>
-          <w:rFonts w:ascii="Book Antiqua" w:hAnsi="Book Antiqua"/>
-          <w:sz w:val="24"/>
-          <w:szCs w:val="24"/>
-        </w:rPr>
-      </w:pPr>
-    </w:p>
-    <w:p>
-      <w:pPr>
-        <w:rPr>
-          <w:rFonts w:ascii="Book Antiqua" w:hAnsi="Book Antiqua"/>
-          <w:sz w:val="24"/>
-          <w:szCs w:val="24"/>
-        </w:rPr>
-      </w:pPr>
-    </w:p>
-    <w:p>
-      <w:pPr>
-        <w:rPr>
-          <w:rFonts w:ascii="Book Antiqua" w:hAnsi="Book Antiqua"/>
-          <w:sz w:val="24"/>
-          <w:szCs w:val="24"/>
-        </w:rPr>
-      </w:pPr>
-    </w:p>
-    <w:p>
-      <w:pPr>
-        <w:rPr>
-          <w:rFonts w:ascii="Book Antiqua" w:hAnsi="Book Antiqua"/>
-          <w:sz w:val="24"/>
-          <w:szCs w:val="24"/>
-        </w:rPr>
-      </w:pPr>
-    </w:p>
-    <w:p>
-      <w:pPr>
-        <w:rPr>
-          <w:rFonts w:ascii="Book Antiqua" w:hAnsi="Book Antiqua"/>
-          <w:sz w:val="24"/>
-          <w:szCs w:val="24"/>
-        </w:rPr>
-      </w:pPr>
-    </w:p>
-    <w:p>
-      <w:pPr>
-        <w:rPr>
-          <w:rFonts w:ascii="Book Antiqua" w:hAnsi="Book Antiqua"/>
-          <w:sz w:val="24"/>
-          <w:szCs w:val="24"/>
-        </w:rPr>
-      </w:pPr>
-    </w:p>
-    <w:p>
-      <w:pPr>
-        <w:rPr>
-          <w:rFonts w:ascii="Book Antiqua" w:hAnsi="Book Antiqua"/>
-          <w:sz w:val="24"/>
-          <w:szCs w:val="24"/>
-        </w:rPr>
-      </w:pPr>
-    </w:p>
-    <w:p>
-      <w:pPr>
-        <w:rPr>
-          <w:rFonts w:ascii="Book Antiqua" w:hAnsi="Book Antiqua"/>
-          <w:sz w:val="24"/>
-          <w:szCs w:val="24"/>
-        </w:rPr>
-      </w:pPr>
-    </w:p>
-    <w:p>
-      <w:pPr>
-        <w:rPr>
-          <w:rFonts w:ascii="Book Antiqua" w:hAnsi="Book Antiqua"/>
-          <w:sz w:val="24"/>
-          <w:szCs w:val="24"/>
-        </w:rPr>
-      </w:pPr>
-    </w:p>
-    <w:p>
-      <w:pPr>
-        <w:rPr>
-          <w:rFonts w:ascii="Book Antiqua" w:hAnsi="Book Antiqua"/>
-          <w:sz w:val="24"/>
-          <w:szCs w:val="24"/>
-        </w:rPr>
-      </w:pPr>
-    </w:p>
-    <w:p>
-      <w:pPr>
-        <w:rPr>
-          <w:rFonts w:ascii="Book Antiqua" w:hAnsi="Book Antiqua"/>
-          <w:sz w:val="24"/>
-          <w:szCs w:val="24"/>
-        </w:rPr>
-      </w:pPr>
-    </w:p>
-    <w:p>
-      <w:pPr>
-        <w:rPr>
-          <w:rFonts w:ascii="Book Antiqua" w:hAnsi="Book Antiqua"/>
-          <w:sz w:val="24"/>
-          <w:szCs w:val="24"/>
-        </w:rPr>
-      </w:pPr>
+        <w:t>or Documenting Engineering Notebook</w:t>
+      </w:r>
     </w:p>
     <w:p>
       <w:pPr>
@@ -1394,18 +1297,21 @@
         </w:numPr>
         <w:rPr>
           <w:rFonts w:ascii="Book Antiqua" w:hAnsi="Book Antiqua"/>
-          <w:sz w:val="24"/>
-          <w:szCs w:val="24"/>
-        </w:rPr>
-      </w:pPr>
-      <w:r>
-        <w:rPr>
-          <w:rFonts w:ascii="Book Antiqua" w:hAnsi="Book Antiqua"/>
-          <w:sz w:val="24"/>
-          <w:szCs w:val="24"/>
-        </w:rPr>
-        <w:lastRenderedPageBreak/>
-        <w:t>Project Overview:</w:t>
+          <w:b/>
+          <w:bCs/>
+          <w:sz w:val="24"/>
+          <w:szCs w:val="24"/>
+        </w:rPr>
+      </w:pPr>
+      <w:r>
+        <w:rPr>
+          <w:rFonts w:ascii="Book Antiqua" w:hAnsi="Book Antiqua"/>
+          <w:b/>
+          <w:bCs/>
+          <w:sz w:val="24"/>
+          <w:szCs w:val="24"/>
+        </w:rPr>
+        <w:t>Project Overview</w:t>
       </w:r>
     </w:p>
     <w:p>
@@ -1452,25 +1358,21 @@
         </w:numPr>
         <w:rPr>
           <w:rFonts w:ascii="Book Antiqua" w:hAnsi="Book Antiqua"/>
-          <w:sz w:val="24"/>
-          <w:szCs w:val="24"/>
-        </w:rPr>
-      </w:pPr>
-      <w:r>
-        <w:rPr>
-          <w:rFonts w:ascii="Book Antiqua" w:hAnsi="Book Antiqua"/>
+          <w:b/>
+          <w:bCs/>
+          <w:sz w:val="24"/>
+          <w:szCs w:val="24"/>
+        </w:rPr>
+      </w:pPr>
+      <w:r>
+        <w:rPr>
+          <w:rFonts w:ascii="Book Antiqua" w:hAnsi="Book Antiqua"/>
+          <w:b/>
+          <w:bCs/>
           <w:sz w:val="24"/>
           <w:szCs w:val="24"/>
         </w:rPr>
         <w:t>Team Information</w:t>
-      </w:r>
-      <w:r>
-        <w:rPr>
-          <w:rFonts w:ascii="Book Antiqua" w:hAnsi="Book Antiqua"/>
-          <w:sz w:val="24"/>
-          <w:szCs w:val="24"/>
-        </w:rPr>
-        <w:t>:</w:t>
       </w:r>
     </w:p>
     <w:p>
@@ -1509,26 +1411,104 @@
         </w:numPr>
         <w:rPr>
           <w:rFonts w:ascii="Book Antiqua" w:hAnsi="Book Antiqua"/>
-          <w:sz w:val="24"/>
-          <w:szCs w:val="24"/>
-        </w:rPr>
-      </w:pPr>
-      <w:r>
-        <w:rPr>
-          <w:rFonts w:ascii="Book Antiqua" w:hAnsi="Book Antiqua"/>
+          <w:b/>
+          <w:bCs/>
+          <w:sz w:val="24"/>
+          <w:szCs w:val="24"/>
+        </w:rPr>
+      </w:pPr>
+      <w:r>
+        <w:rPr>
+          <w:rFonts w:ascii="Book Antiqua" w:hAnsi="Book Antiqua"/>
+          <w:b/>
+          <w:bCs/>
           <w:sz w:val="24"/>
           <w:szCs w:val="24"/>
         </w:rPr>
         <w:t>Game Analysis and Strategy</w:t>
       </w:r>
-      <w:r>
-        <w:rPr>
-          <w:rFonts w:ascii="Book Antiqua" w:hAnsi="Book Antiqua"/>
-          <w:sz w:val="24"/>
-          <w:szCs w:val="24"/>
-        </w:rPr>
-        <w:t>.</w:t>
-      </w:r>
+    </w:p>
+    <w:p>
+      <w:pPr>
+        <w:pStyle w:val="ListParagraph"/>
+        <w:rPr>
+          <w:rFonts w:ascii="Book Antiqua" w:hAnsi="Book Antiqua"/>
+          <w:sz w:val="24"/>
+          <w:szCs w:val="24"/>
+        </w:rPr>
+      </w:pPr>
+      <w:r>
+        <w:rPr>
+          <w:rFonts w:ascii="Book Antiqua" w:hAnsi="Book Antiqua"/>
+          <w:sz w:val="24"/>
+          <w:szCs w:val="24"/>
+        </w:rPr>
+        <w:tab/>
+        <w:t>Clearly describe the goal, and write out an in-depth game analysis.</w:t>
+      </w:r>
+    </w:p>
+    <w:p>
+      <w:pPr>
+        <w:pStyle w:val="ListParagraph"/>
+        <w:rPr>
+          <w:rFonts w:ascii="Book Antiqua" w:hAnsi="Book Antiqua"/>
+          <w:sz w:val="24"/>
+          <w:szCs w:val="24"/>
+        </w:rPr>
+      </w:pPr>
+      <w:r>
+        <w:rPr>
+          <w:rFonts w:ascii="Book Antiqua" w:hAnsi="Book Antiqua"/>
+          <w:sz w:val="24"/>
+          <w:szCs w:val="24"/>
+        </w:rPr>
+        <w:t>Outline strategies to solve the problem to achieve the goal. This may include Robot Path diagrams on the field map, decision trees showing different paths and outcomes based on the opponent team. You may compare A/B versions of the game strategies and include the test results here.</w:t>
+      </w:r>
+      <w:r>
+        <w:rPr>
+          <w:rFonts w:ascii="Book Antiqua" w:hAnsi="Book Antiqua"/>
+          <w:sz w:val="24"/>
+          <w:szCs w:val="24"/>
+        </w:rPr>
+        <w:t xml:space="preserve"> Use the format laid out here for Tables, Charts, Pictures, Graphs and others. Refer to the corresponding section</w:t>
+      </w:r>
+      <w:r>
+        <w:rPr>
+          <w:rFonts w:ascii="Book Antiqua" w:hAnsi="Book Antiqua"/>
+          <w:sz w:val="24"/>
+          <w:szCs w:val="24"/>
+        </w:rPr>
+        <w:t xml:space="preserve"> in the below linked document. We will be using Font: Book Antiqua, Font Size: 12 for normal text, and </w:t>
+      </w:r>
+      <w:r>
+        <w:rPr>
+          <w:rFonts w:ascii="Book Antiqua" w:hAnsi="Book Antiqua"/>
+          <w:sz w:val="24"/>
+          <w:szCs w:val="24"/>
+        </w:rPr>
+        <w:t>Title Font Size: 14. Line spacing: 1.5. (The document will mention 2 for spacing, but we will use 1.5 instead.)  for all documents. For other formatting guidance refer to the student-paper-setup-guide.pdf linked below.</w:t>
+      </w:r>
+    </w:p>
+    <w:p>
+      <w:pPr>
+        <w:pStyle w:val="ListParagraph"/>
+        <w:rPr>
+          <w:rFonts w:ascii="Book Antiqua" w:hAnsi="Book Antiqua"/>
+          <w:sz w:val="24"/>
+          <w:szCs w:val="24"/>
+        </w:rPr>
+      </w:pPr>
+      <w:hyperlink r:id="rId7" w:history="1">
+        <w:r>
+          <w:rPr>
+            <w:rStyle w:val="Hyperlink"/>
+            <w:rFonts w:ascii="Book Antiqua" w:hAnsi="Book Antiqua"/>
+            <w:sz w:val="24"/>
+            <w:szCs w:val="24"/>
+          </w:rPr>
+          <w:t>https://github.com/srinathmadasu76/FTC_2023/blob/main/Documentation/Procedures/student-paper-setup-guide.pdf</w:t>
+        </w:r>
+      </w:hyperlink>
     </w:p>
     <w:p>
       <w:pPr>
@@ -1539,18 +1519,111 @@
         </w:numPr>
         <w:rPr>
           <w:rFonts w:ascii="Book Antiqua" w:hAnsi="Book Antiqua"/>
-          <w:sz w:val="24"/>
-          <w:szCs w:val="24"/>
-        </w:rPr>
-      </w:pPr>
-      <w:r>
-        <w:rPr>
-          <w:rFonts w:ascii="Book Antiqua" w:hAnsi="Book Antiqua"/>
-          <w:sz w:val="24"/>
-          <w:szCs w:val="24"/>
-        </w:rPr>
-        <w:t>Research and Information Documentation.</w:t>
-      </w:r>
+          <w:b/>
+          <w:bCs/>
+          <w:sz w:val="24"/>
+          <w:szCs w:val="24"/>
+        </w:rPr>
+      </w:pPr>
+      <w:r>
+        <w:rPr>
+          <w:rFonts w:ascii="Book Antiqua" w:hAnsi="Book Antiqua"/>
+          <w:b/>
+          <w:bCs/>
+          <w:sz w:val="24"/>
+          <w:szCs w:val="24"/>
+        </w:rPr>
+        <w:t>Research and Information Documentation</w:t>
+      </w:r>
+    </w:p>
+    <w:p>
+      <w:pPr>
+        <w:pStyle w:val="ListParagraph"/>
+        <w:rPr>
+          <w:rFonts w:ascii="Book Antiqua" w:hAnsi="Book Antiqua"/>
+          <w:sz w:val="24"/>
+          <w:szCs w:val="24"/>
+        </w:rPr>
+      </w:pPr>
+      <w:r>
+        <w:rPr>
+          <w:rFonts w:ascii="Book Antiqua" w:hAnsi="Book Antiqua"/>
+          <w:sz w:val="24"/>
+          <w:szCs w:val="24"/>
+        </w:rPr>
+        <w:tab/>
+        <w:t xml:space="preserve">Include Key </w:t>
+      </w:r>
+      <w:r>
+        <w:rPr>
+          <w:rFonts w:ascii="Book Antiqua" w:hAnsi="Book Antiqua"/>
+          <w:sz w:val="24"/>
+          <w:szCs w:val="24"/>
+        </w:rPr>
+        <w:t>findings</w:t>
+      </w:r>
+      <w:r>
+        <w:rPr>
+          <w:rFonts w:ascii="Book Antiqua" w:hAnsi="Book Antiqua"/>
+          <w:sz w:val="24"/>
+          <w:szCs w:val="24"/>
+        </w:rPr>
+        <w:t xml:space="preserve"> from your research. Also</w:t>
+      </w:r>
+      <w:r>
+        <w:rPr>
+          <w:rFonts w:ascii="Book Antiqua" w:hAnsi="Book Antiqua"/>
+          <w:sz w:val="24"/>
+          <w:szCs w:val="24"/>
+        </w:rPr>
+        <w:t>,</w:t>
+      </w:r>
+      <w:r>
+        <w:rPr>
+          <w:rFonts w:ascii="Book Antiqua" w:hAnsi="Book Antiqua"/>
+          <w:sz w:val="24"/>
+          <w:szCs w:val="24"/>
+        </w:rPr>
+        <w:t xml:space="preserve"> add a citation section </w:t>
+      </w:r>
+      <w:r>
+        <w:rPr>
+          <w:rFonts w:ascii="Book Antiqua" w:hAnsi="Book Antiqua"/>
+          <w:sz w:val="24"/>
+          <w:szCs w:val="24"/>
+        </w:rPr>
+        <w:t xml:space="preserve">to the resources and references. We will use student APA 7 citation format. </w:t>
+      </w:r>
+      <w:r>
+        <w:rPr>
+          <w:rFonts w:ascii="Book Antiqua" w:hAnsi="Book Antiqua"/>
+          <w:sz w:val="24"/>
+          <w:szCs w:val="24"/>
+        </w:rPr>
+        <w:lastRenderedPageBreak/>
+        <w:t>Although, Engineering Notebooks will not fit in APA structure, we will use it as our formatting guidance.</w:t>
+      </w:r>
+    </w:p>
+    <w:p>
+      <w:pPr>
+        <w:pStyle w:val="ListParagraph"/>
+        <w:rPr>
+          <w:rFonts w:ascii="Book Antiqua" w:hAnsi="Book Antiqua"/>
+          <w:sz w:val="24"/>
+          <w:szCs w:val="24"/>
+        </w:rPr>
+      </w:pPr>
+      <w:hyperlink r:id="rId8" w:history="1">
+        <w:r>
+          <w:rPr>
+            <w:rStyle w:val="Hyperlink"/>
+            <w:rFonts w:ascii="Book Antiqua" w:hAnsi="Book Antiqua"/>
+            <w:sz w:val="24"/>
+            <w:szCs w:val="24"/>
+          </w:rPr>
+          <w:t>https://github.com/srinathmadasu76/FTC_2023/blob/main/Documentation/Procedures/student-paper-setup-guide.pdf</w:t>
+        </w:r>
+      </w:hyperlink>
     </w:p>
     <w:p>
       <w:pPr>
@@ -1561,17 +1634,48 @@
         </w:numPr>
         <w:rPr>
           <w:rFonts w:ascii="Book Antiqua" w:hAnsi="Book Antiqua"/>
-          <w:sz w:val="24"/>
-          <w:szCs w:val="24"/>
-        </w:rPr>
-      </w:pPr>
-      <w:r>
-        <w:rPr>
-          <w:rFonts w:ascii="Book Antiqua" w:hAnsi="Book Antiqua"/>
-          <w:sz w:val="24"/>
-          <w:szCs w:val="24"/>
-        </w:rPr>
-        <w:t>Brainstorming and Concept Development.</w:t>
+          <w:b/>
+          <w:bCs/>
+          <w:sz w:val="24"/>
+          <w:szCs w:val="24"/>
+        </w:rPr>
+      </w:pPr>
+      <w:r>
+        <w:rPr>
+          <w:rFonts w:ascii="Book Antiqua" w:hAnsi="Book Antiqua"/>
+          <w:b/>
+          <w:bCs/>
+          <w:sz w:val="24"/>
+          <w:szCs w:val="24"/>
+        </w:rPr>
+        <w:t>Brainstorming and Concept Development</w:t>
+      </w:r>
+    </w:p>
+    <w:p>
+      <w:pPr>
+        <w:pStyle w:val="ListParagraph"/>
+        <w:rPr>
+          <w:rFonts w:ascii="Book Antiqua" w:hAnsi="Book Antiqua"/>
+          <w:sz w:val="24"/>
+          <w:szCs w:val="24"/>
+        </w:rPr>
+      </w:pPr>
+      <w:r>
+        <w:rPr>
+          <w:rFonts w:ascii="Book Antiqua" w:hAnsi="Book Antiqua"/>
+          <w:sz w:val="24"/>
+          <w:szCs w:val="24"/>
+        </w:rPr>
+        <w:tab/>
+        <w:t>Describe the process of brainstorming, who were involved, and all the ideas that were generated during the session</w:t>
+      </w:r>
+      <w:r>
+        <w:rPr>
+          <w:rFonts w:ascii="Book Antiqua" w:hAnsi="Book Antiqua"/>
+          <w:sz w:val="24"/>
+          <w:szCs w:val="24"/>
+        </w:rPr>
+        <w:t>. Also document how those ideas were chosen or discarded.</w:t>
       </w:r>
     </w:p>
     <w:p>
@@ -1583,17 +1687,40 @@
         </w:numPr>
         <w:rPr>
           <w:rFonts w:ascii="Book Antiqua" w:hAnsi="Book Antiqua"/>
-          <w:sz w:val="24"/>
-          <w:szCs w:val="24"/>
-        </w:rPr>
-      </w:pPr>
-      <w:r>
-        <w:rPr>
-          <w:rFonts w:ascii="Book Antiqua" w:hAnsi="Book Antiqua"/>
-          <w:sz w:val="24"/>
-          <w:szCs w:val="24"/>
-        </w:rPr>
-        <w:t>Comparative Analysis of Concepts.</w:t>
+          <w:b/>
+          <w:bCs/>
+          <w:sz w:val="24"/>
+          <w:szCs w:val="24"/>
+        </w:rPr>
+      </w:pPr>
+      <w:r>
+        <w:rPr>
+          <w:rFonts w:ascii="Book Antiqua" w:hAnsi="Book Antiqua"/>
+          <w:b/>
+          <w:bCs/>
+          <w:sz w:val="24"/>
+          <w:szCs w:val="24"/>
+        </w:rPr>
+        <w:t>Comparative Analysis of Concepts</w:t>
+      </w:r>
+    </w:p>
+    <w:p>
+      <w:pPr>
+        <w:pStyle w:val="ListParagraph"/>
+        <w:rPr>
+          <w:rFonts w:ascii="Book Antiqua" w:hAnsi="Book Antiqua"/>
+          <w:sz w:val="24"/>
+          <w:szCs w:val="24"/>
+        </w:rPr>
+      </w:pPr>
+      <w:r>
+        <w:rPr>
+          <w:rFonts w:ascii="Book Antiqua" w:hAnsi="Book Antiqua"/>
+          <w:sz w:val="24"/>
+          <w:szCs w:val="24"/>
+        </w:rPr>
+        <w:tab/>
+        <w:t>Write down a thorough comparison of the concepts, discuss Pros and Cons. Write down all the criteria that was used for the comparison. We can use Tables for comparison. Follow all the guidelines from Student APA 7 format.</w:t>
       </w:r>
     </w:p>
     <w:p>
@@ -1605,17 +1732,40 @@
         </w:numPr>
         <w:rPr>
           <w:rFonts w:ascii="Book Antiqua" w:hAnsi="Book Antiqua"/>
-          <w:sz w:val="24"/>
-          <w:szCs w:val="24"/>
-        </w:rPr>
-      </w:pPr>
-      <w:r>
-        <w:rPr>
-          <w:rFonts w:ascii="Book Antiqua" w:hAnsi="Book Antiqua"/>
-          <w:sz w:val="24"/>
-          <w:szCs w:val="24"/>
-        </w:rPr>
-        <w:t>Selecting the Preferred Design.</w:t>
+          <w:b/>
+          <w:bCs/>
+          <w:sz w:val="24"/>
+          <w:szCs w:val="24"/>
+        </w:rPr>
+      </w:pPr>
+      <w:r>
+        <w:rPr>
+          <w:rFonts w:ascii="Book Antiqua" w:hAnsi="Book Antiqua"/>
+          <w:b/>
+          <w:bCs/>
+          <w:sz w:val="24"/>
+          <w:szCs w:val="24"/>
+        </w:rPr>
+        <w:t>Selecting the Preferred Design</w:t>
+      </w:r>
+    </w:p>
+    <w:p>
+      <w:pPr>
+        <w:pStyle w:val="ListParagraph"/>
+        <w:rPr>
+          <w:rFonts w:ascii="Book Antiqua" w:hAnsi="Book Antiqua"/>
+          <w:sz w:val="24"/>
+          <w:szCs w:val="24"/>
+        </w:rPr>
+      </w:pPr>
+      <w:r>
+        <w:rPr>
+          <w:rFonts w:ascii="Book Antiqua" w:hAnsi="Book Antiqua"/>
+          <w:sz w:val="24"/>
+          <w:szCs w:val="24"/>
+        </w:rPr>
+        <w:tab/>
+        <w:t xml:space="preserve">Document all the reasons for choosing the final design. Cost -Benefit Analysis can be included. </w:t>
       </w:r>
     </w:p>
     <w:p>
@@ -1627,18 +1777,393 @@
         </w:numPr>
         <w:rPr>
           <w:rFonts w:ascii="Book Antiqua" w:hAnsi="Book Antiqua"/>
-          <w:sz w:val="24"/>
-          <w:szCs w:val="24"/>
-        </w:rPr>
-      </w:pPr>
-      <w:r>
-        <w:rPr>
-          <w:rFonts w:ascii="Book Antiqua" w:hAnsi="Book Antiqua"/>
-          <w:sz w:val="24"/>
-          <w:szCs w:val="24"/>
-        </w:rPr>
-        <w:t>Design and Development.</w:t>
-      </w:r>
+          <w:b/>
+          <w:bCs/>
+          <w:sz w:val="24"/>
+          <w:szCs w:val="24"/>
+        </w:rPr>
+      </w:pPr>
+      <w:r>
+        <w:rPr>
+          <w:rFonts w:ascii="Book Antiqua" w:hAnsi="Book Antiqua"/>
+          <w:b/>
+          <w:bCs/>
+          <w:sz w:val="24"/>
+          <w:szCs w:val="24"/>
+        </w:rPr>
+        <w:t>Design and Development</w:t>
+      </w:r>
+    </w:p>
+    <w:p>
+      <w:pPr>
+        <w:pStyle w:val="ListParagraph"/>
+        <w:numPr>
+          <w:ilvl w:val="0"/>
+          <w:numId w:val="7"/>
+        </w:numPr>
+        <w:rPr>
+          <w:rFonts w:ascii="Book Antiqua" w:hAnsi="Book Antiqua"/>
+          <w:b/>
+          <w:bCs/>
+          <w:i/>
+          <w:iCs/>
+          <w:sz w:val="24"/>
+          <w:szCs w:val="24"/>
+        </w:rPr>
+      </w:pPr>
+      <w:r>
+        <w:rPr>
+          <w:rFonts w:ascii="Book Antiqua" w:hAnsi="Book Antiqua"/>
+          <w:b/>
+          <w:bCs/>
+          <w:i/>
+          <w:iCs/>
+          <w:sz w:val="24"/>
+          <w:szCs w:val="24"/>
+        </w:rPr>
+        <w:t>Conceptual Design</w:t>
+      </w:r>
+    </w:p>
+    <w:p>
+      <w:pPr>
+        <w:pStyle w:val="ListParagraph"/>
+        <w:rPr>
+          <w:rFonts w:ascii="Book Antiqua" w:hAnsi="Book Antiqua"/>
+          <w:sz w:val="24"/>
+          <w:szCs w:val="24"/>
+        </w:rPr>
+      </w:pPr>
+      <w:r>
+        <w:rPr>
+          <w:rFonts w:ascii="Book Antiqua" w:hAnsi="Book Antiqua"/>
+          <w:sz w:val="24"/>
+          <w:szCs w:val="24"/>
+        </w:rPr>
+        <w:tab/>
+      </w:r>
+      <w:r>
+        <w:rPr>
+          <w:rFonts w:ascii="Book Antiqua" w:hAnsi="Book Antiqua"/>
+          <w:sz w:val="24"/>
+          <w:szCs w:val="24"/>
+        </w:rPr>
+        <w:tab/>
+      </w:r>
+      <w:r>
+        <w:rPr>
+          <w:rFonts w:ascii="Book Antiqua" w:hAnsi="Book Antiqua"/>
+          <w:sz w:val="24"/>
+          <w:szCs w:val="24"/>
+        </w:rPr>
+        <w:t>Write about the initial d</w:t>
+      </w:r>
+      <w:r>
+        <w:rPr>
+          <w:rFonts w:ascii="Book Antiqua" w:hAnsi="Book Antiqua"/>
+          <w:sz w:val="24"/>
+          <w:szCs w:val="24"/>
+        </w:rPr>
+        <w:t>esign</w:t>
+      </w:r>
+      <w:r>
+        <w:rPr>
+          <w:rFonts w:ascii="Book Antiqua" w:hAnsi="Book Antiqua"/>
+          <w:sz w:val="24"/>
+          <w:szCs w:val="24"/>
+        </w:rPr>
+        <w:t xml:space="preserve"> ideas, concepts involved, and </w:t>
+      </w:r>
+      <w:r>
+        <w:rPr>
+          <w:rFonts w:ascii="Book Antiqua" w:hAnsi="Book Antiqua"/>
+          <w:sz w:val="24"/>
+          <w:szCs w:val="24"/>
+        </w:rPr>
+        <w:tab/>
+      </w:r>
+      <w:r>
+        <w:rPr>
+          <w:rFonts w:ascii="Book Antiqua" w:hAnsi="Book Antiqua"/>
+          <w:sz w:val="24"/>
+          <w:szCs w:val="24"/>
+        </w:rPr>
+        <w:tab/>
+      </w:r>
+      <w:r>
+        <w:rPr>
+          <w:rFonts w:ascii="Book Antiqua" w:hAnsi="Book Antiqua"/>
+          <w:sz w:val="24"/>
+          <w:szCs w:val="24"/>
+        </w:rPr>
+        <w:tab/>
+      </w:r>
+      <w:r>
+        <w:rPr>
+          <w:rFonts w:ascii="Book Antiqua" w:hAnsi="Book Antiqua"/>
+          <w:sz w:val="24"/>
+          <w:szCs w:val="24"/>
+        </w:rPr>
+        <w:t>sketches</w:t>
+      </w:r>
+      <w:r>
+        <w:rPr>
+          <w:rFonts w:ascii="Book Antiqua" w:hAnsi="Book Antiqua"/>
+          <w:sz w:val="24"/>
+          <w:szCs w:val="24"/>
+        </w:rPr>
+        <w:t xml:space="preserve"> of the </w:t>
+      </w:r>
+      <w:r>
+        <w:rPr>
+          <w:rFonts w:ascii="Book Antiqua" w:hAnsi="Book Antiqua"/>
+          <w:sz w:val="24"/>
+          <w:szCs w:val="24"/>
+        </w:rPr>
+        <w:t>c</w:t>
+      </w:r>
+      <w:r>
+        <w:rPr>
+          <w:rFonts w:ascii="Book Antiqua" w:hAnsi="Book Antiqua"/>
+          <w:sz w:val="24"/>
+          <w:szCs w:val="24"/>
+        </w:rPr>
+        <w:t xml:space="preserve">hosen Solution. </w:t>
+      </w:r>
+      <w:r>
+        <w:rPr>
+          <w:rFonts w:ascii="Book Antiqua" w:hAnsi="Book Antiqua"/>
+          <w:sz w:val="24"/>
+          <w:szCs w:val="24"/>
+        </w:rPr>
+        <w:t>Include the decision</w:t>
+      </w:r>
+      <w:r>
+        <w:rPr>
+          <w:rFonts w:ascii="Book Antiqua" w:hAnsi="Book Antiqua"/>
+          <w:sz w:val="24"/>
+          <w:szCs w:val="24"/>
+        </w:rPr>
+        <w:t>-</w:t>
+      </w:r>
+      <w:r>
+        <w:rPr>
+          <w:rFonts w:ascii="Book Antiqua" w:hAnsi="Book Antiqua"/>
+          <w:sz w:val="24"/>
+          <w:szCs w:val="24"/>
+        </w:rPr>
+        <w:t xml:space="preserve"> making process in </w:t>
+      </w:r>
+      <w:r>
+        <w:rPr>
+          <w:rFonts w:ascii="Book Antiqua" w:hAnsi="Book Antiqua"/>
+          <w:sz w:val="24"/>
+          <w:szCs w:val="24"/>
+        </w:rPr>
+        <w:tab/>
+        <w:t>selecting the design.</w:t>
+      </w:r>
+    </w:p>
+    <w:p>
+      <w:pPr>
+        <w:pStyle w:val="ListParagraph"/>
+        <w:numPr>
+          <w:ilvl w:val="0"/>
+          <w:numId w:val="7"/>
+        </w:numPr>
+        <w:rPr>
+          <w:rFonts w:ascii="Book Antiqua" w:hAnsi="Book Antiqua"/>
+          <w:b/>
+          <w:bCs/>
+          <w:i/>
+          <w:iCs/>
+          <w:sz w:val="24"/>
+          <w:szCs w:val="24"/>
+        </w:rPr>
+      </w:pPr>
+      <w:r>
+        <w:rPr>
+          <w:rFonts w:ascii="Book Antiqua" w:hAnsi="Book Antiqua"/>
+          <w:b/>
+          <w:bCs/>
+          <w:i/>
+          <w:iCs/>
+          <w:sz w:val="24"/>
+          <w:szCs w:val="24"/>
+        </w:rPr>
+        <w:t>Prototyping and Testing</w:t>
+      </w:r>
+    </w:p>
+    <w:p>
+      <w:pPr>
+        <w:pStyle w:val="ListParagraph"/>
+        <w:rPr>
+          <w:rFonts w:ascii="Book Antiqua" w:hAnsi="Book Antiqua"/>
+          <w:sz w:val="24"/>
+          <w:szCs w:val="24"/>
+        </w:rPr>
+      </w:pPr>
+      <w:r>
+        <w:rPr>
+          <w:rFonts w:ascii="Book Antiqua" w:hAnsi="Book Antiqua"/>
+          <w:sz w:val="24"/>
+          <w:szCs w:val="24"/>
+        </w:rPr>
+        <w:tab/>
+      </w:r>
+      <w:r>
+        <w:rPr>
+          <w:rFonts w:ascii="Book Antiqua" w:hAnsi="Book Antiqua"/>
+          <w:sz w:val="24"/>
+          <w:szCs w:val="24"/>
+        </w:rPr>
+        <w:tab/>
+      </w:r>
+      <w:r>
+        <w:rPr>
+          <w:rFonts w:ascii="Book Antiqua" w:hAnsi="Book Antiqua"/>
+          <w:sz w:val="24"/>
+          <w:szCs w:val="24"/>
+        </w:rPr>
+        <w:t xml:space="preserve">Provide all the details of the </w:t>
+      </w:r>
+      <w:r>
+        <w:rPr>
+          <w:rFonts w:ascii="Book Antiqua" w:hAnsi="Book Antiqua"/>
+          <w:sz w:val="24"/>
+          <w:szCs w:val="24"/>
+        </w:rPr>
+        <w:t xml:space="preserve">different </w:t>
+      </w:r>
+      <w:r>
+        <w:rPr>
+          <w:rFonts w:ascii="Book Antiqua" w:hAnsi="Book Antiqua"/>
+          <w:sz w:val="24"/>
+          <w:szCs w:val="24"/>
+        </w:rPr>
+        <w:t>prototypes made</w:t>
+      </w:r>
+      <w:r>
+        <w:rPr>
+          <w:rFonts w:ascii="Book Antiqua" w:hAnsi="Book Antiqua"/>
+          <w:sz w:val="24"/>
+          <w:szCs w:val="24"/>
+        </w:rPr>
+        <w:t>, purpose for making the protypes, testing procedure, and test results</w:t>
+      </w:r>
+      <w:r>
+        <w:rPr>
+          <w:rFonts w:ascii="Book Antiqua" w:hAnsi="Book Antiqua"/>
+          <w:sz w:val="24"/>
+          <w:szCs w:val="24"/>
+        </w:rPr>
+        <w:t xml:space="preserve">. Include </w:t>
+      </w:r>
+      <w:r>
+        <w:rPr>
+          <w:rFonts w:ascii="Book Antiqua" w:hAnsi="Book Antiqua"/>
+          <w:sz w:val="24"/>
+          <w:szCs w:val="24"/>
+        </w:rPr>
+        <w:t>m</w:t>
+      </w:r>
+      <w:r>
+        <w:rPr>
+          <w:rFonts w:ascii="Book Antiqua" w:hAnsi="Book Antiqua"/>
+          <w:sz w:val="24"/>
+          <w:szCs w:val="24"/>
+        </w:rPr>
+        <w:t xml:space="preserve">aterials used, diagrams, photographs, learning outcomes. </w:t>
+      </w:r>
+    </w:p>
+    <w:p>
+      <w:pPr>
+        <w:pStyle w:val="ListParagraph"/>
+        <w:numPr>
+          <w:ilvl w:val="0"/>
+          <w:numId w:val="7"/>
+        </w:numPr>
+        <w:rPr>
+          <w:rFonts w:ascii="Book Antiqua" w:hAnsi="Book Antiqua"/>
+          <w:b/>
+          <w:bCs/>
+          <w:i/>
+          <w:iCs/>
+          <w:sz w:val="24"/>
+          <w:szCs w:val="24"/>
+        </w:rPr>
+      </w:pPr>
+      <w:r>
+        <w:rPr>
+          <w:rFonts w:ascii="Book Antiqua" w:hAnsi="Book Antiqua"/>
+          <w:b/>
+          <w:bCs/>
+          <w:i/>
+          <w:iCs/>
+          <w:sz w:val="24"/>
+          <w:szCs w:val="24"/>
+        </w:rPr>
+        <w:t>Modifications and Iterations</w:t>
+      </w:r>
+    </w:p>
+    <w:p>
+      <w:pPr>
+        <w:pStyle w:val="ListParagraph"/>
+        <w:rPr>
+          <w:rFonts w:ascii="Book Antiqua" w:hAnsi="Book Antiqua"/>
+          <w:sz w:val="24"/>
+          <w:szCs w:val="24"/>
+        </w:rPr>
+      </w:pPr>
+      <w:r>
+        <w:rPr>
+          <w:rFonts w:ascii="Book Antiqua" w:hAnsi="Book Antiqua"/>
+          <w:sz w:val="24"/>
+          <w:szCs w:val="24"/>
+        </w:rPr>
+        <w:tab/>
+      </w:r>
+      <w:r>
+        <w:rPr>
+          <w:rFonts w:ascii="Book Antiqua" w:hAnsi="Book Antiqua"/>
+          <w:sz w:val="24"/>
+          <w:szCs w:val="24"/>
+        </w:rPr>
+        <w:tab/>
+      </w:r>
+      <w:r>
+        <w:rPr>
+          <w:rFonts w:ascii="Book Antiqua" w:hAnsi="Book Antiqua"/>
+          <w:sz w:val="24"/>
+          <w:szCs w:val="24"/>
+        </w:rPr>
+        <w:t>You can iterate on the design, if necessary, based on the results. Write down any changes or improvements made in the design</w:t>
+      </w:r>
+      <w:r>
+        <w:rPr>
+          <w:rFonts w:ascii="Book Antiqua" w:hAnsi="Book Antiqua"/>
+          <w:sz w:val="24"/>
+          <w:szCs w:val="24"/>
+        </w:rPr>
+        <w:t>. Also, provide reasons for the modifications that were made. D</w:t>
+      </w:r>
+      <w:r>
+        <w:rPr>
+          <w:rFonts w:ascii="Book Antiqua" w:hAnsi="Book Antiqua"/>
+          <w:sz w:val="24"/>
+          <w:szCs w:val="24"/>
+        </w:rPr>
+        <w:t xml:space="preserve">ocument the entire process. </w:t>
+      </w:r>
+    </w:p>
+    <w:p>
+      <w:pPr>
+        <w:pStyle w:val="ListParagraph"/>
+        <w:rPr>
+          <w:rFonts w:ascii="Book Antiqua" w:hAnsi="Book Antiqua"/>
+          <w:sz w:val="24"/>
+          <w:szCs w:val="24"/>
+        </w:rPr>
+      </w:pPr>
     </w:p>
     <w:p>
       <w:pPr>
@@ -1649,17 +2174,22 @@
         </w:numPr>
         <w:rPr>
           <w:rFonts w:ascii="Book Antiqua" w:hAnsi="Book Antiqua"/>
-          <w:sz w:val="24"/>
-          <w:szCs w:val="24"/>
-        </w:rPr>
-      </w:pPr>
-      <w:r>
-        <w:rPr>
-          <w:rFonts w:ascii="Book Antiqua" w:hAnsi="Book Antiqua"/>
-          <w:sz w:val="24"/>
-          <w:szCs w:val="24"/>
-        </w:rPr>
-        <w:t xml:space="preserve">Conceptual Design: </w:t>
+          <w:b/>
+          <w:bCs/>
+          <w:sz w:val="24"/>
+          <w:szCs w:val="24"/>
+        </w:rPr>
+      </w:pPr>
+      <w:r>
+        <w:rPr>
+          <w:rFonts w:ascii="Book Antiqua" w:hAnsi="Book Antiqua"/>
+          <w:b/>
+          <w:bCs/>
+          <w:sz w:val="24"/>
+          <w:szCs w:val="24"/>
+        </w:rPr>
+        <w:lastRenderedPageBreak/>
+        <w:t>Analysis and Selecting the Preferred Design</w:t>
       </w:r>
     </w:p>
     <w:p>
@@ -1685,47 +2215,15 @@
           <w:sz w:val="24"/>
           <w:szCs w:val="24"/>
         </w:rPr>
-        <w:t>Write about the initial d</w:t>
-      </w:r>
-      <w:r>
-        <w:rPr>
-          <w:rFonts w:ascii="Book Antiqua" w:hAnsi="Book Antiqua"/>
-          <w:sz w:val="24"/>
-          <w:szCs w:val="24"/>
-        </w:rPr>
-        <w:t>esign</w:t>
-      </w:r>
-      <w:r>
-        <w:rPr>
-          <w:rFonts w:ascii="Book Antiqua" w:hAnsi="Book Antiqua"/>
-          <w:sz w:val="24"/>
-          <w:szCs w:val="24"/>
-        </w:rPr>
-        <w:t xml:space="preserve"> ideas, concepts involved, and sketches</w:t>
-      </w:r>
-      <w:r>
-        <w:rPr>
-          <w:rFonts w:ascii="Book Antiqua" w:hAnsi="Book Antiqua"/>
-          <w:sz w:val="24"/>
-          <w:szCs w:val="24"/>
-        </w:rPr>
-        <w:t xml:space="preserve"> of the </w:t>
-      </w:r>
-      <w:r>
-        <w:rPr>
-          <w:rFonts w:ascii="Book Antiqua" w:hAnsi="Book Antiqua"/>
-          <w:sz w:val="24"/>
-          <w:szCs w:val="24"/>
-        </w:rPr>
-        <w:t>c</w:t>
-      </w:r>
-      <w:r>
-        <w:rPr>
-          <w:rFonts w:ascii="Book Antiqua" w:hAnsi="Book Antiqua"/>
-          <w:sz w:val="24"/>
-          <w:szCs w:val="24"/>
-        </w:rPr>
-        <w:t xml:space="preserve">hosen Solution.  </w:t>
+        <w:t xml:space="preserve">Analyze the performance of various prototypes. </w:t>
+      </w:r>
+      <w:r>
+        <w:rPr>
+          <w:rFonts w:ascii="Book Antiqua" w:hAnsi="Book Antiqua"/>
+          <w:sz w:val="24"/>
+          <w:szCs w:val="24"/>
+        </w:rPr>
+        <w:t>Write in detail the performance results of the prototype, and the rationale for choosing the design.</w:t>
       </w:r>
     </w:p>
     <w:p>
@@ -1737,17 +2235,21 @@
         </w:numPr>
         <w:rPr>
           <w:rFonts w:ascii="Book Antiqua" w:hAnsi="Book Antiqua"/>
-          <w:sz w:val="24"/>
-          <w:szCs w:val="24"/>
-        </w:rPr>
-      </w:pPr>
-      <w:r>
-        <w:rPr>
-          <w:rFonts w:ascii="Book Antiqua" w:hAnsi="Book Antiqua"/>
-          <w:sz w:val="24"/>
-          <w:szCs w:val="24"/>
-        </w:rPr>
-        <w:t xml:space="preserve">Prototyping and Testing: </w:t>
+          <w:b/>
+          <w:bCs/>
+          <w:sz w:val="24"/>
+          <w:szCs w:val="24"/>
+        </w:rPr>
+      </w:pPr>
+      <w:r>
+        <w:rPr>
+          <w:rFonts w:ascii="Book Antiqua" w:hAnsi="Book Antiqua"/>
+          <w:b/>
+          <w:bCs/>
+          <w:sz w:val="24"/>
+          <w:szCs w:val="24"/>
+        </w:rPr>
+        <w:t>Detailed Design</w:t>
       </w:r>
     </w:p>
     <w:p>
@@ -1773,15 +2275,47 @@
           <w:sz w:val="24"/>
           <w:szCs w:val="24"/>
         </w:rPr>
-        <w:t>Provide all the details of the prototypes made</w:t>
-      </w:r>
-      <w:r>
-        <w:rPr>
-          <w:rFonts w:ascii="Book Antiqua" w:hAnsi="Book Antiqua"/>
-          <w:sz w:val="24"/>
-          <w:szCs w:val="24"/>
-        </w:rPr>
-        <w:t xml:space="preserve"> to test the and document the results here. Include Materials used, diagrams, photographs, results, learning outcomes. </w:t>
+        <w:t>P</w:t>
+      </w:r>
+      <w:r>
+        <w:rPr>
+          <w:rFonts w:ascii="Book Antiqua" w:hAnsi="Book Antiqua"/>
+          <w:sz w:val="24"/>
+          <w:szCs w:val="24"/>
+        </w:rPr>
+        <w:t xml:space="preserve">rovide all the detailed information about the chosen design </w:t>
+      </w:r>
+      <w:r>
+        <w:rPr>
+          <w:rFonts w:ascii="Book Antiqua" w:hAnsi="Book Antiqua"/>
+          <w:sz w:val="24"/>
+          <w:szCs w:val="24"/>
+        </w:rPr>
+        <w:t xml:space="preserve">from the previous step, </w:t>
+      </w:r>
+      <w:r>
+        <w:rPr>
+          <w:rFonts w:ascii="Book Antiqua" w:hAnsi="Book Antiqua"/>
+          <w:sz w:val="24"/>
+          <w:szCs w:val="24"/>
+        </w:rPr>
+        <w:t xml:space="preserve">which should include drawings, CAD designs, specifications, formulae, equations, calculations, </w:t>
+      </w:r>
+      <w:r>
+        <w:rPr>
+          <w:rFonts w:ascii="Book Antiqua" w:hAnsi="Book Antiqua"/>
+          <w:sz w:val="24"/>
+          <w:szCs w:val="24"/>
+        </w:rPr>
+        <w:t xml:space="preserve">simulations, </w:t>
+      </w:r>
+      <w:r>
+        <w:rPr>
+          <w:rFonts w:ascii="Book Antiqua" w:hAnsi="Book Antiqua"/>
+          <w:sz w:val="24"/>
+          <w:szCs w:val="24"/>
+        </w:rPr>
+        <w:t xml:space="preserve">and other relevant information. </w:t>
       </w:r>
     </w:p>
     <w:p>
@@ -1793,17 +2327,21 @@
         </w:numPr>
         <w:rPr>
           <w:rFonts w:ascii="Book Antiqua" w:hAnsi="Book Antiqua"/>
-          <w:sz w:val="24"/>
-          <w:szCs w:val="24"/>
-        </w:rPr>
-      </w:pPr>
-      <w:r>
-        <w:rPr>
-          <w:rFonts w:ascii="Book Antiqua" w:hAnsi="Book Antiqua"/>
-          <w:sz w:val="24"/>
-          <w:szCs w:val="24"/>
-        </w:rPr>
-        <w:t xml:space="preserve">Modifications and Iterations: </w:t>
+          <w:b/>
+          <w:bCs/>
+          <w:sz w:val="24"/>
+          <w:szCs w:val="24"/>
+        </w:rPr>
+      </w:pPr>
+      <w:r>
+        <w:rPr>
+          <w:rFonts w:ascii="Book Antiqua" w:hAnsi="Book Antiqua"/>
+          <w:b/>
+          <w:bCs/>
+          <w:sz w:val="24"/>
+          <w:szCs w:val="24"/>
+        </w:rPr>
+        <w:t>Materials and Components</w:t>
       </w:r>
     </w:p>
     <w:p>
@@ -1829,23 +2367,63 @@
           <w:sz w:val="24"/>
           <w:szCs w:val="24"/>
         </w:rPr>
-        <w:t>You can iterate on the design, if necessary, based on the results. Write down any changes or improvements made in the design</w:t>
-      </w:r>
-      <w:r>
-        <w:rPr>
-          <w:rFonts w:ascii="Book Antiqua" w:hAnsi="Book Antiqua"/>
-          <w:sz w:val="24"/>
-          <w:szCs w:val="24"/>
-        </w:rPr>
-        <w:t>. Also, provide reasons for the modifications that were made. D</w:t>
-      </w:r>
-      <w:r>
-        <w:rPr>
-          <w:rFonts w:ascii="Book Antiqua" w:hAnsi="Book Antiqua"/>
-          <w:sz w:val="24"/>
-          <w:szCs w:val="24"/>
-        </w:rPr>
-        <w:t xml:space="preserve">ocument the entire process. </w:t>
+        <w:t xml:space="preserve">List all the materials that will be needed for the design, </w:t>
+      </w:r>
+      <w:r>
+        <w:rPr>
+          <w:rFonts w:ascii="Book Antiqua" w:hAnsi="Book Antiqua"/>
+          <w:sz w:val="24"/>
+          <w:szCs w:val="24"/>
+        </w:rPr>
+        <w:t xml:space="preserve">including the budget </w:t>
+      </w:r>
+      <w:r>
+        <w:rPr>
+          <w:rFonts w:ascii="Book Antiqua" w:hAnsi="Book Antiqua"/>
+          <w:sz w:val="24"/>
+          <w:szCs w:val="24"/>
+        </w:rPr>
+        <w:t xml:space="preserve">and their sources. </w:t>
+      </w:r>
+      <w:r>
+        <w:rPr>
+          <w:rFonts w:ascii="Book Antiqua" w:hAnsi="Book Antiqua"/>
+          <w:sz w:val="24"/>
+          <w:szCs w:val="24"/>
+        </w:rPr>
+        <w:t>You may include Budget sheet in Appendix. Since we can</w:t>
+      </w:r>
+      <w:r>
+        <w:rPr>
+          <w:rFonts w:ascii="Book Antiqua" w:hAnsi="Book Antiqua"/>
+          <w:sz w:val="24"/>
+          <w:szCs w:val="24"/>
+        </w:rPr>
+        <w:t xml:space="preserve"> may have to</w:t>
+      </w:r>
+      <w:r>
+        <w:rPr>
+          <w:rFonts w:ascii="Book Antiqua" w:hAnsi="Book Antiqua"/>
+          <w:sz w:val="24"/>
+          <w:szCs w:val="24"/>
+        </w:rPr>
+        <w:t xml:space="preserve"> reference in</w:t>
+      </w:r>
+      <w:r>
+        <w:rPr>
+          <w:rFonts w:ascii="Book Antiqua" w:hAnsi="Book Antiqua"/>
+          <w:sz w:val="24"/>
+          <w:szCs w:val="24"/>
+        </w:rPr>
+        <w:t xml:space="preserve"> other places</w:t>
+      </w:r>
+      <w:r>
+        <w:rPr>
+          <w:rFonts w:ascii="Book Antiqua" w:hAnsi="Book Antiqua"/>
+          <w:sz w:val="24"/>
+          <w:szCs w:val="24"/>
+        </w:rPr>
+        <w:t>.</w:t>
       </w:r>
     </w:p>
     <w:p>
@@ -1857,17 +2435,21 @@
         </w:numPr>
         <w:rPr>
           <w:rFonts w:ascii="Book Antiqua" w:hAnsi="Book Antiqua"/>
-          <w:sz w:val="24"/>
-          <w:szCs w:val="24"/>
-        </w:rPr>
-      </w:pPr>
-      <w:r>
-        <w:rPr>
-          <w:rFonts w:ascii="Book Antiqua" w:hAnsi="Book Antiqua"/>
-          <w:sz w:val="24"/>
-          <w:szCs w:val="24"/>
-        </w:rPr>
-        <w:t xml:space="preserve">Analysis and Selecting the Preferred Design: </w:t>
+          <w:b/>
+          <w:bCs/>
+          <w:sz w:val="24"/>
+          <w:szCs w:val="24"/>
+        </w:rPr>
+      </w:pPr>
+      <w:r>
+        <w:rPr>
+          <w:rFonts w:ascii="Book Antiqua" w:hAnsi="Book Antiqua"/>
+          <w:b/>
+          <w:bCs/>
+          <w:sz w:val="24"/>
+          <w:szCs w:val="24"/>
+        </w:rPr>
+        <w:t>Project Implementation</w:t>
       </w:r>
     </w:p>
     <w:p>
@@ -1893,7 +2475,55 @@
           <w:sz w:val="24"/>
           <w:szCs w:val="24"/>
         </w:rPr>
-        <w:t>Analyze the performance of various prototypes and select a design. You can include cost- benefit analysis as well.</w:t>
+        <w:t>Include Software Codes, Build</w:t>
+      </w:r>
+      <w:r>
+        <w:rPr>
+          <w:rFonts w:ascii="Book Antiqua" w:hAnsi="Book Antiqua"/>
+          <w:sz w:val="24"/>
+          <w:szCs w:val="24"/>
+        </w:rPr>
+        <w:t xml:space="preserve"> details</w:t>
+      </w:r>
+      <w:r>
+        <w:rPr>
+          <w:rFonts w:ascii="Book Antiqua" w:hAnsi="Book Antiqua"/>
+          <w:sz w:val="24"/>
+          <w:szCs w:val="24"/>
+        </w:rPr>
+        <w:t>,</w:t>
+      </w:r>
+      <w:r>
+        <w:rPr>
+          <w:rFonts w:ascii="Book Antiqua" w:hAnsi="Book Antiqua"/>
+          <w:sz w:val="24"/>
+          <w:szCs w:val="24"/>
+        </w:rPr>
+        <w:t xml:space="preserve"> Machine configurations like Rev Hardware Client, Control hub, Driver hub configuration</w:t>
+      </w:r>
+      <w:r>
+        <w:rPr>
+          <w:rFonts w:ascii="Book Antiqua" w:hAnsi="Book Antiqua"/>
+          <w:sz w:val="24"/>
+          <w:szCs w:val="24"/>
+        </w:rPr>
+        <w:t>. It can also include Android studio installation</w:t>
+      </w:r>
+      <w:r>
+        <w:rPr>
+          <w:rFonts w:ascii="Book Antiqua" w:hAnsi="Book Antiqua"/>
+          <w:sz w:val="24"/>
+          <w:szCs w:val="24"/>
+        </w:rPr>
+        <w:t xml:space="preserve"> and other relevant </w:t>
+      </w:r>
+      <w:r>
+        <w:rPr>
+          <w:rFonts w:ascii="Book Antiqua" w:hAnsi="Book Antiqua"/>
+          <w:sz w:val="24"/>
+          <w:szCs w:val="24"/>
+        </w:rPr>
+        <w:t>hardware/software configuration. The installation guides can be included in the appendices section and referenced from here.</w:t>
       </w:r>
     </w:p>
     <w:p>
@@ -1905,25 +2535,21 @@
         </w:numPr>
         <w:rPr>
           <w:rFonts w:ascii="Book Antiqua" w:hAnsi="Book Antiqua"/>
-          <w:sz w:val="24"/>
-          <w:szCs w:val="24"/>
-        </w:rPr>
-      </w:pPr>
-      <w:r>
-        <w:rPr>
-          <w:rFonts w:ascii="Book Antiqua" w:hAnsi="Book Antiqua"/>
-          <w:sz w:val="24"/>
-          <w:szCs w:val="24"/>
-        </w:rPr>
-        <w:t>Detailed Design:</w:t>
-      </w:r>
-      <w:r>
-        <w:rPr>
-          <w:rFonts w:ascii="Book Antiqua" w:hAnsi="Book Antiqua"/>
-          <w:sz w:val="24"/>
-          <w:szCs w:val="24"/>
-        </w:rPr>
-        <w:t xml:space="preserve"> </w:t>
+          <w:b/>
+          <w:bCs/>
+          <w:sz w:val="24"/>
+          <w:szCs w:val="24"/>
+        </w:rPr>
+      </w:pPr>
+      <w:r>
+        <w:rPr>
+          <w:rFonts w:ascii="Book Antiqua" w:hAnsi="Book Antiqua"/>
+          <w:b/>
+          <w:bCs/>
+          <w:sz w:val="24"/>
+          <w:szCs w:val="24"/>
+        </w:rPr>
+        <w:t>Results and Data</w:t>
       </w:r>
     </w:p>
     <w:p>
@@ -1949,58 +2575,32 @@
           <w:sz w:val="24"/>
           <w:szCs w:val="24"/>
         </w:rPr>
-        <w:t>P</w:t>
-      </w:r>
-      <w:r>
-        <w:rPr>
-          <w:rFonts w:ascii="Book Antiqua" w:hAnsi="Book Antiqua"/>
-          <w:sz w:val="24"/>
-          <w:szCs w:val="24"/>
-        </w:rPr>
-        <w:t xml:space="preserve">rovide all the detailed information about the chosen design </w:t>
-      </w:r>
-      <w:r>
-        <w:rPr>
-          <w:rFonts w:ascii="Book Antiqua" w:hAnsi="Book Antiqua"/>
-          <w:sz w:val="24"/>
-          <w:szCs w:val="24"/>
-        </w:rPr>
-        <w:t xml:space="preserve">from the previous step, </w:t>
-      </w:r>
-      <w:r>
-        <w:rPr>
-          <w:rFonts w:ascii="Book Antiqua" w:hAnsi="Book Antiqua"/>
-          <w:sz w:val="24"/>
-          <w:szCs w:val="24"/>
-        </w:rPr>
-        <w:t xml:space="preserve">which should include drawings, CAD designs, specifications, formulae, equations, calculations, </w:t>
-      </w:r>
-      <w:r>
-        <w:rPr>
-          <w:rFonts w:ascii="Book Antiqua" w:hAnsi="Book Antiqua"/>
-          <w:sz w:val="24"/>
-          <w:szCs w:val="24"/>
-        </w:rPr>
-        <w:t xml:space="preserve">simulations, </w:t>
-      </w:r>
-      <w:r>
-        <w:rPr>
-          <w:rFonts w:ascii="Book Antiqua" w:hAnsi="Book Antiqua"/>
-          <w:sz w:val="24"/>
-          <w:szCs w:val="24"/>
-        </w:rPr>
-        <w:t xml:space="preserve">and other relevant information. </w:t>
-      </w:r>
-    </w:p>
-    <w:p>
-      <w:pPr>
-        <w:pStyle w:val="ListParagraph"/>
-        <w:rPr>
-          <w:rFonts w:ascii="Book Antiqua" w:hAnsi="Book Antiqua"/>
-          <w:sz w:val="24"/>
-          <w:szCs w:val="24"/>
-        </w:rPr>
-      </w:pPr>
+        <w:t xml:space="preserve">Document the results and data which may include </w:t>
+      </w:r>
+      <w:r>
+        <w:rPr>
+          <w:rFonts w:ascii="Book Antiqua" w:hAnsi="Book Antiqua"/>
+          <w:sz w:val="24"/>
+          <w:szCs w:val="24"/>
+        </w:rPr>
+        <w:t>technical performances and your final output. Present the data logically in</w:t>
+      </w:r>
+      <w:r>
+        <w:rPr>
+          <w:rFonts w:ascii="Book Antiqua" w:hAnsi="Book Antiqua"/>
+          <w:sz w:val="24"/>
+          <w:szCs w:val="24"/>
+        </w:rPr>
+        <w:t xml:space="preserve"> tables, image</w:t>
+      </w:r>
+      <w:r>
+        <w:rPr>
+          <w:rFonts w:ascii="Book Antiqua" w:hAnsi="Book Antiqua"/>
+          <w:sz w:val="24"/>
+          <w:szCs w:val="24"/>
+        </w:rPr>
+        <w:t xml:space="preserve">s, charts, graphs and any other useful format. </w:t>
+      </w:r>
     </w:p>
     <w:p>
       <w:pPr>
@@ -2011,18 +2611,21 @@
         </w:numPr>
         <w:rPr>
           <w:rFonts w:ascii="Book Antiqua" w:hAnsi="Book Antiqua"/>
-          <w:sz w:val="24"/>
-          <w:szCs w:val="24"/>
-        </w:rPr>
-      </w:pPr>
-      <w:r>
-        <w:rPr>
-          <w:rFonts w:ascii="Book Antiqua" w:hAnsi="Book Antiqua"/>
-          <w:sz w:val="24"/>
-          <w:szCs w:val="24"/>
-        </w:rPr>
-        <w:lastRenderedPageBreak/>
-        <w:t xml:space="preserve">Materials and Components: </w:t>
+          <w:b/>
+          <w:bCs/>
+          <w:sz w:val="24"/>
+          <w:szCs w:val="24"/>
+        </w:rPr>
+      </w:pPr>
+      <w:r>
+        <w:rPr>
+          <w:rFonts w:ascii="Book Antiqua" w:hAnsi="Book Antiqua"/>
+          <w:b/>
+          <w:bCs/>
+          <w:sz w:val="24"/>
+          <w:szCs w:val="24"/>
+        </w:rPr>
+        <w:t>Lessons Learned</w:t>
       </w:r>
     </w:p>
     <w:p>
@@ -2048,47 +2651,23 @@
           <w:sz w:val="24"/>
           <w:szCs w:val="24"/>
         </w:rPr>
-        <w:t xml:space="preserve">List all the materials that will be needed for the design, and their sources. </w:t>
-      </w:r>
-      <w:r>
-        <w:rPr>
-          <w:rFonts w:ascii="Book Antiqua" w:hAnsi="Book Antiqua"/>
-          <w:sz w:val="24"/>
-          <w:szCs w:val="24"/>
-        </w:rPr>
-        <w:t>You may include Budget sheet in Appendix. Since we can</w:t>
-      </w:r>
-      <w:r>
-        <w:rPr>
-          <w:rFonts w:ascii="Book Antiqua" w:hAnsi="Book Antiqua"/>
-          <w:sz w:val="24"/>
-          <w:szCs w:val="24"/>
-        </w:rPr>
-        <w:t xml:space="preserve"> may have to</w:t>
-      </w:r>
-      <w:r>
-        <w:rPr>
-          <w:rFonts w:ascii="Book Antiqua" w:hAnsi="Book Antiqua"/>
-          <w:sz w:val="24"/>
-          <w:szCs w:val="24"/>
-        </w:rPr>
-        <w:t xml:space="preserve"> reference in</w:t>
-      </w:r>
-      <w:r>
-        <w:rPr>
-          <w:rFonts w:ascii="Book Antiqua" w:hAnsi="Book Antiqua"/>
-          <w:sz w:val="24"/>
-          <w:szCs w:val="24"/>
-        </w:rPr>
-        <w:t xml:space="preserve"> other places</w:t>
-      </w:r>
-      <w:r>
-        <w:rPr>
-          <w:rFonts w:ascii="Book Antiqua" w:hAnsi="Book Antiqua"/>
-          <w:sz w:val="24"/>
-          <w:szCs w:val="24"/>
-        </w:rPr>
-        <w:t>.</w:t>
+        <w:t>Reflect on what went well,</w:t>
+      </w:r>
+      <w:r>
+        <w:rPr>
+          <w:rFonts w:ascii="Book Antiqua" w:hAnsi="Book Antiqua"/>
+          <w:sz w:val="24"/>
+          <w:szCs w:val="24"/>
+        </w:rPr>
+        <w:t xml:space="preserve"> challenges encountered and solutions or workarounds that were implemented.</w:t>
+      </w:r>
+      <w:r>
+        <w:rPr>
+          <w:rFonts w:ascii="Book Antiqua" w:hAnsi="Book Antiqua"/>
+          <w:sz w:val="24"/>
+          <w:szCs w:val="24"/>
+        </w:rPr>
+        <w:t xml:space="preserve"> Document both individual and team insight.</w:t>
       </w:r>
     </w:p>
     <w:p>
@@ -2100,17 +2679,21 @@
         </w:numPr>
         <w:rPr>
           <w:rFonts w:ascii="Book Antiqua" w:hAnsi="Book Antiqua"/>
-          <w:sz w:val="24"/>
-          <w:szCs w:val="24"/>
-        </w:rPr>
-      </w:pPr>
-      <w:r>
-        <w:rPr>
-          <w:rFonts w:ascii="Book Antiqua" w:hAnsi="Book Antiqua"/>
-          <w:sz w:val="24"/>
-          <w:szCs w:val="24"/>
-        </w:rPr>
-        <w:t xml:space="preserve">Project Implementation: </w:t>
+          <w:b/>
+          <w:bCs/>
+          <w:sz w:val="24"/>
+          <w:szCs w:val="24"/>
+        </w:rPr>
+      </w:pPr>
+      <w:r>
+        <w:rPr>
+          <w:rFonts w:ascii="Book Antiqua" w:hAnsi="Book Antiqua"/>
+          <w:b/>
+          <w:bCs/>
+          <w:sz w:val="24"/>
+          <w:szCs w:val="24"/>
+        </w:rPr>
+        <w:t>Future Work</w:t>
       </w:r>
     </w:p>
     <w:p>
@@ -2136,7 +2719,15 @@
           <w:sz w:val="24"/>
           <w:szCs w:val="24"/>
         </w:rPr>
-        <w:t xml:space="preserve">Include Software Codes, Builds, and other relevant details. </w:t>
+        <w:t xml:space="preserve">Add future </w:t>
+      </w:r>
+      <w:r>
+        <w:rPr>
+          <w:rFonts w:ascii="Book Antiqua" w:hAnsi="Book Antiqua"/>
+          <w:sz w:val="24"/>
+          <w:szCs w:val="24"/>
+        </w:rPr>
+        <w:t>enhancements that can be made to the project here.</w:t>
       </w:r>
     </w:p>
     <w:p>
@@ -2148,17 +2739,21 @@
         </w:numPr>
         <w:rPr>
           <w:rFonts w:ascii="Book Antiqua" w:hAnsi="Book Antiqua"/>
-          <w:sz w:val="24"/>
-          <w:szCs w:val="24"/>
-        </w:rPr>
-      </w:pPr>
-      <w:r>
-        <w:rPr>
-          <w:rFonts w:ascii="Book Antiqua" w:hAnsi="Book Antiqua"/>
-          <w:sz w:val="24"/>
-          <w:szCs w:val="24"/>
-        </w:rPr>
-        <w:t xml:space="preserve">Results and Data: </w:t>
+          <w:b/>
+          <w:bCs/>
+          <w:sz w:val="24"/>
+          <w:szCs w:val="24"/>
+        </w:rPr>
+      </w:pPr>
+      <w:r>
+        <w:rPr>
+          <w:rFonts w:ascii="Book Antiqua" w:hAnsi="Book Antiqua"/>
+          <w:b/>
+          <w:bCs/>
+          <w:sz w:val="24"/>
+          <w:szCs w:val="24"/>
+        </w:rPr>
+        <w:t>References and Resources</w:t>
       </w:r>
     </w:p>
     <w:p>
@@ -2184,15 +2779,7 @@
           <w:sz w:val="24"/>
           <w:szCs w:val="24"/>
         </w:rPr>
-        <w:t>Document the results and data which may include scoring, robot’s route map,</w:t>
-      </w:r>
-      <w:r>
-        <w:rPr>
-          <w:rFonts w:ascii="Book Antiqua" w:hAnsi="Book Antiqua"/>
-          <w:sz w:val="24"/>
-          <w:szCs w:val="24"/>
-        </w:rPr>
-        <w:t xml:space="preserve"> tables, images and other relevant information.</w:t>
+        <w:t>Include citations.</w:t>
       </w:r>
     </w:p>
     <w:p>
@@ -2204,17 +2791,22 @@
         </w:numPr>
         <w:rPr>
           <w:rFonts w:ascii="Book Antiqua" w:hAnsi="Book Antiqua"/>
-          <w:sz w:val="24"/>
-          <w:szCs w:val="24"/>
-        </w:rPr>
-      </w:pPr>
-      <w:r>
-        <w:rPr>
-          <w:rFonts w:ascii="Book Antiqua" w:hAnsi="Book Antiqua"/>
-          <w:sz w:val="24"/>
-          <w:szCs w:val="24"/>
-        </w:rPr>
-        <w:t xml:space="preserve">Lessons Learned: </w:t>
+          <w:b/>
+          <w:bCs/>
+          <w:sz w:val="24"/>
+          <w:szCs w:val="24"/>
+        </w:rPr>
+      </w:pPr>
+      <w:r>
+        <w:rPr>
+          <w:rFonts w:ascii="Book Antiqua" w:hAnsi="Book Antiqua"/>
+          <w:b/>
+          <w:bCs/>
+          <w:sz w:val="24"/>
+          <w:szCs w:val="24"/>
+        </w:rPr>
+        <w:lastRenderedPageBreak/>
+        <w:t>Appendices</w:t>
       </w:r>
     </w:p>
     <w:p>
@@ -2240,133 +2832,7 @@
           <w:sz w:val="24"/>
           <w:szCs w:val="24"/>
         </w:rPr>
-        <w:t>Document what went well, challenges encountered and solutions or workarounds that were implemented.</w:t>
-      </w:r>
-    </w:p>
-    <w:p>
-      <w:pPr>
-        <w:pStyle w:val="ListParagraph"/>
-        <w:numPr>
-          <w:ilvl w:val="0"/>
-          <w:numId w:val="5"/>
-        </w:numPr>
-        <w:rPr>
-          <w:rFonts w:ascii="Book Antiqua" w:hAnsi="Book Antiqua"/>
-          <w:sz w:val="24"/>
-          <w:szCs w:val="24"/>
-        </w:rPr>
-      </w:pPr>
-      <w:r>
-        <w:rPr>
-          <w:rFonts w:ascii="Book Antiqua" w:hAnsi="Book Antiqua"/>
-          <w:sz w:val="24"/>
-          <w:szCs w:val="24"/>
-        </w:rPr>
-        <w:t xml:space="preserve">Future Work: </w:t>
-      </w:r>
-    </w:p>
-    <w:p>
-      <w:pPr>
-        <w:pStyle w:val="ListParagraph"/>
-        <w:rPr>
-          <w:rFonts w:ascii="Book Antiqua" w:hAnsi="Book Antiqua"/>
-          <w:sz w:val="24"/>
-          <w:szCs w:val="24"/>
-        </w:rPr>
-      </w:pPr>
-      <w:r>
-        <w:rPr>
-          <w:rFonts w:ascii="Book Antiqua" w:hAnsi="Book Antiqua"/>
-          <w:sz w:val="24"/>
-          <w:szCs w:val="24"/>
-        </w:rPr>
-        <w:tab/>
-      </w:r>
-      <w:r>
-        <w:rPr>
-          <w:rFonts w:ascii="Book Antiqua" w:hAnsi="Book Antiqua"/>
-          <w:sz w:val="24"/>
-          <w:szCs w:val="24"/>
-        </w:rPr>
-        <w:t xml:space="preserve">Add future </w:t>
-      </w:r>
-      <w:r>
-        <w:rPr>
-          <w:rFonts w:ascii="Book Antiqua" w:hAnsi="Book Antiqua"/>
-          <w:sz w:val="24"/>
-          <w:szCs w:val="24"/>
-        </w:rPr>
-        <w:t>enhancements that can be made to the project here.</w:t>
-      </w:r>
-    </w:p>
-    <w:p>
-      <w:pPr>
-        <w:pStyle w:val="ListParagraph"/>
-        <w:numPr>
-          <w:ilvl w:val="0"/>
-          <w:numId w:val="5"/>
-        </w:numPr>
-        <w:rPr>
-          <w:rFonts w:ascii="Book Antiqua" w:hAnsi="Book Antiqua"/>
-          <w:sz w:val="24"/>
-          <w:szCs w:val="24"/>
-        </w:rPr>
-      </w:pPr>
-      <w:r>
-        <w:rPr>
-          <w:rFonts w:ascii="Book Antiqua" w:hAnsi="Book Antiqua"/>
-          <w:sz w:val="24"/>
-          <w:szCs w:val="24"/>
-        </w:rPr>
-        <w:t>References and Resources.</w:t>
-      </w:r>
-    </w:p>
-    <w:p>
-      <w:pPr>
-        <w:pStyle w:val="ListParagraph"/>
-        <w:rPr>
-          <w:rFonts w:ascii="Book Antiqua" w:hAnsi="Book Antiqua"/>
-          <w:sz w:val="24"/>
-          <w:szCs w:val="24"/>
-        </w:rPr>
-      </w:pPr>
-      <w:r>
-        <w:rPr>
-          <w:rFonts w:ascii="Book Antiqua" w:hAnsi="Book Antiqua"/>
-          <w:sz w:val="24"/>
-          <w:szCs w:val="24"/>
-        </w:rPr>
-        <w:tab/>
-      </w:r>
-      <w:r>
-        <w:rPr>
-          <w:rFonts w:ascii="Book Antiqua" w:hAnsi="Book Antiqua"/>
-          <w:sz w:val="24"/>
-          <w:szCs w:val="24"/>
-        </w:rPr>
-        <w:t>Include citations.</w:t>
-      </w:r>
-    </w:p>
-    <w:p>
-      <w:pPr>
-        <w:pStyle w:val="ListParagraph"/>
-        <w:numPr>
-          <w:ilvl w:val="0"/>
-          <w:numId w:val="5"/>
-        </w:numPr>
-        <w:rPr>
-          <w:rFonts w:ascii="Book Antiqua" w:hAnsi="Book Antiqua"/>
-          <w:sz w:val="24"/>
-          <w:szCs w:val="24"/>
-        </w:rPr>
-      </w:pPr>
-      <w:r>
-        <w:rPr>
-          <w:rFonts w:ascii="Book Antiqua" w:hAnsi="Book Antiqua"/>
-          <w:sz w:val="24"/>
-          <w:szCs w:val="24"/>
-        </w:rPr>
-        <w:t xml:space="preserve">Appendices: Additional Drawings code snippets, budget docs, and </w:t>
+        <w:t xml:space="preserve"> Additional Drawings code snippets, budget docs, and </w:t>
       </w:r>
       <w:r>
         <w:rPr>
@@ -2396,7 +2862,7 @@
       </w:pPr>
     </w:p>
     <w:sectPr>
-      <w:headerReference w:type="default" r:id="rId7"/>
+      <w:headerReference w:type="default" r:id="rId9"/>
       <w:pgSz w:w="12240" w:h="15840"/>
       <w:pgMar w:top="1440" w:right="1440" w:bottom="1440" w:left="1440" w:header="720" w:footer="720" w:gutter="0"/>
       <w:cols w:space="720"/>
@@ -2864,6 +3330,92 @@
     </w:lvl>
   </w:abstractNum>
   <w:abstractNum w:abstractNumId="3" w15:restartNumberingAfterBreak="0">
+    <w:nsid w:val="23EC40DF"/>
+    <w:multiLevelType w:val="hybridMultilevel"/>
+    <w:tmpl w:val="E82EE26C"/>
+    <w:lvl w:ilvl="0" w:tplc="04090019">
+      <w:start w:val="1"/>
+      <w:numFmt w:val="lowerLetter"/>
+      <w:lvlText w:val="%1."/>
+      <w:lvlJc w:val="left"/>
+      <w:pPr>
+        <w:ind w:left="2160" w:hanging="360"/>
+      </w:pPr>
+    </w:lvl>
+    <w:lvl w:ilvl="1" w:tplc="04090019" w:tentative="1">
+      <w:start w:val="1"/>
+      <w:numFmt w:val="lowerLetter"/>
+      <w:lvlText w:val="%2."/>
+      <w:lvlJc w:val="left"/>
+      <w:pPr>
+        <w:ind w:left="2880" w:hanging="360"/>
+      </w:pPr>
+    </w:lvl>
+    <w:lvl w:ilvl="2" w:tplc="0409001B" w:tentative="1">
+      <w:start w:val="1"/>
+      <w:numFmt w:val="lowerRoman"/>
+      <w:lvlText w:val="%3."/>
+      <w:lvlJc w:val="right"/>
+      <w:pPr>
+        <w:ind w:left="3600" w:hanging="180"/>
+      </w:pPr>
+    </w:lvl>
+    <w:lvl w:ilvl="3" w:tplc="0409000F" w:tentative="1">
+      <w:start w:val="1"/>
+      <w:numFmt w:val="decimal"/>
+      <w:lvlText w:val="%4."/>
+      <w:lvlJc w:val="left"/>
+      <w:pPr>
+        <w:ind w:left="4320" w:hanging="360"/>
+      </w:pPr>
+    </w:lvl>
+    <w:lvl w:ilvl="4" w:tplc="04090019" w:tentative="1">
+      <w:start w:val="1"/>
+      <w:numFmt w:val="lowerLetter"/>
+      <w:lvlText w:val="%5."/>
+      <w:lvlJc w:val="left"/>
+      <w:pPr>
+        <w:ind w:left="5040" w:hanging="360"/>
+      </w:pPr>
+    </w:lvl>
+    <w:lvl w:ilvl="5" w:tplc="0409001B" w:tentative="1">
+      <w:start w:val="1"/>
+      <w:numFmt w:val="lowerRoman"/>
+      <w:lvlText w:val="%6."/>
+      <w:lvlJc w:val="right"/>
+      <w:pPr>
+        <w:ind w:left="5760" w:hanging="180"/>
+      </w:pPr>
+    </w:lvl>
+    <w:lvl w:ilvl="6" w:tplc="0409000F" w:tentative="1">
+      <w:start w:val="1"/>
+      <w:numFmt w:val="decimal"/>
+      <w:lvlText w:val="%7."/>
+      <w:lvlJc w:val="left"/>
+      <w:pPr>
+        <w:ind w:left="6480" w:hanging="360"/>
+      </w:pPr>
+    </w:lvl>
+    <w:lvl w:ilvl="7" w:tplc="04090019" w:tentative="1">
+      <w:start w:val="1"/>
+      <w:numFmt w:val="lowerLetter"/>
+      <w:lvlText w:val="%8."/>
+      <w:lvlJc w:val="left"/>
+      <w:pPr>
+        <w:ind w:left="7200" w:hanging="360"/>
+      </w:pPr>
+    </w:lvl>
+    <w:lvl w:ilvl="8" w:tplc="0409001B" w:tentative="1">
+      <w:start w:val="1"/>
+      <w:numFmt w:val="lowerRoman"/>
+      <w:lvlText w:val="%9."/>
+      <w:lvlJc w:val="right"/>
+      <w:pPr>
+        <w:ind w:left="7920" w:hanging="180"/>
+      </w:pPr>
+    </w:lvl>
+  </w:abstractNum>
+  <w:abstractNum w:abstractNumId="4" w15:restartNumberingAfterBreak="0">
     <w:nsid w:val="252B1063"/>
     <w:multiLevelType w:val="hybridMultilevel"/>
     <w:tmpl w:val="7A14C168"/>
@@ -2952,7 +3504,93 @@
       </w:pPr>
     </w:lvl>
   </w:abstractNum>
-  <w:abstractNum w:abstractNumId="4" w15:restartNumberingAfterBreak="0">
+  <w:abstractNum w:abstractNumId="5" w15:restartNumberingAfterBreak="0">
+    <w:nsid w:val="361632D6"/>
+    <w:multiLevelType w:val="hybridMultilevel"/>
+    <w:tmpl w:val="9CBA0458"/>
+    <w:lvl w:ilvl="0" w:tplc="04090019">
+      <w:start w:val="1"/>
+      <w:numFmt w:val="lowerLetter"/>
+      <w:lvlText w:val="%1."/>
+      <w:lvlJc w:val="left"/>
+      <w:pPr>
+        <w:ind w:left="2160" w:hanging="360"/>
+      </w:pPr>
+    </w:lvl>
+    <w:lvl w:ilvl="1" w:tplc="04090019" w:tentative="1">
+      <w:start w:val="1"/>
+      <w:numFmt w:val="lowerLetter"/>
+      <w:lvlText w:val="%2."/>
+      <w:lvlJc w:val="left"/>
+      <w:pPr>
+        <w:ind w:left="2880" w:hanging="360"/>
+      </w:pPr>
+    </w:lvl>
+    <w:lvl w:ilvl="2" w:tplc="0409001B" w:tentative="1">
+      <w:start w:val="1"/>
+      <w:numFmt w:val="lowerRoman"/>
+      <w:lvlText w:val="%3."/>
+      <w:lvlJc w:val="right"/>
+      <w:pPr>
+        <w:ind w:left="3600" w:hanging="180"/>
+      </w:pPr>
+    </w:lvl>
+    <w:lvl w:ilvl="3" w:tplc="0409000F" w:tentative="1">
+      <w:start w:val="1"/>
+      <w:numFmt w:val="decimal"/>
+      <w:lvlText w:val="%4."/>
+      <w:lvlJc w:val="left"/>
+      <w:pPr>
+        <w:ind w:left="4320" w:hanging="360"/>
+      </w:pPr>
+    </w:lvl>
+    <w:lvl w:ilvl="4" w:tplc="04090019" w:tentative="1">
+      <w:start w:val="1"/>
+      <w:numFmt w:val="lowerLetter"/>
+      <w:lvlText w:val="%5."/>
+      <w:lvlJc w:val="left"/>
+      <w:pPr>
+        <w:ind w:left="5040" w:hanging="360"/>
+      </w:pPr>
+    </w:lvl>
+    <w:lvl w:ilvl="5" w:tplc="0409001B" w:tentative="1">
+      <w:start w:val="1"/>
+      <w:numFmt w:val="lowerRoman"/>
+      <w:lvlText w:val="%6."/>
+      <w:lvlJc w:val="right"/>
+      <w:pPr>
+        <w:ind w:left="5760" w:hanging="180"/>
+      </w:pPr>
+    </w:lvl>
+    <w:lvl w:ilvl="6" w:tplc="0409000F" w:tentative="1">
+      <w:start w:val="1"/>
+      <w:numFmt w:val="decimal"/>
+      <w:lvlText w:val="%7."/>
+      <w:lvlJc w:val="left"/>
+      <w:pPr>
+        <w:ind w:left="6480" w:hanging="360"/>
+      </w:pPr>
+    </w:lvl>
+    <w:lvl w:ilvl="7" w:tplc="04090019" w:tentative="1">
+      <w:start w:val="1"/>
+      <w:numFmt w:val="lowerLetter"/>
+      <w:lvlText w:val="%8."/>
+      <w:lvlJc w:val="left"/>
+      <w:pPr>
+        <w:ind w:left="7200" w:hanging="360"/>
+      </w:pPr>
+    </w:lvl>
+    <w:lvl w:ilvl="8" w:tplc="0409001B" w:tentative="1">
+      <w:start w:val="1"/>
+      <w:numFmt w:val="lowerRoman"/>
+      <w:lvlText w:val="%9."/>
+      <w:lvlJc w:val="right"/>
+      <w:pPr>
+        <w:ind w:left="7920" w:hanging="180"/>
+      </w:pPr>
+    </w:lvl>
+  </w:abstractNum>
+  <w:abstractNum w:abstractNumId="6" w15:restartNumberingAfterBreak="0">
     <w:nsid w:val="4C4D7040"/>
     <w:multiLevelType w:val="hybridMultilevel"/>
     <w:tmpl w:val="23CEE3EE"/>
@@ -3072,13 +3710,19 @@
     <w:abstractNumId w:val="2"/>
   </w:num>
   <w:num w:numId="3" w16cid:durableId="1107384357">
-    <w:abstractNumId w:val="4"/>
+    <w:abstractNumId w:val="6"/>
   </w:num>
   <w:num w:numId="4" w16cid:durableId="676536783">
-    <w:abstractNumId w:val="3"/>
+    <w:abstractNumId w:val="4"/>
   </w:num>
   <w:num w:numId="5" w16cid:durableId="1933466896">
     <w:abstractNumId w:val="0"/>
+  </w:num>
+  <w:num w:numId="6" w16cid:durableId="753473621">
+    <w:abstractNumId w:val="3"/>
+  </w:num>
+  <w:num w:numId="7" w16cid:durableId="1565212673">
+    <w:abstractNumId w:val="5"/>
   </w:num>
 </w:numbering>
 </file>
@@ -3704,6 +4348,29 @@
       <w:contextualSpacing/>
     </w:pPr>
   </w:style>
+  <w:style w:type="character" w:styleId="Hyperlink">
+    <w:name w:val="Hyperlink"/>
+    <w:basedOn w:val="DefaultParagraphFont"/>
+    <w:uiPriority w:val="99"/>
+    <w:unhideWhenUsed/>
+    <w:rsid w:val="008D43BF"/>
+    <w:rPr>
+      <w:color w:val="0563C1" w:themeColor="hyperlink"/>
+      <w:u w:val="single"/>
+    </w:rPr>
+  </w:style>
+  <w:style w:type="character" w:styleId="UnresolvedMention">
+    <w:name w:val="Unresolved Mention"/>
+    <w:basedOn w:val="DefaultParagraphFont"/>
+    <w:uiPriority w:val="99"/>
+    <w:semiHidden/>
+    <w:unhideWhenUsed/>
+    <w:rsid w:val="008D43BF"/>
+    <w:rPr>
+      <w:color w:val="605E5C"/>
+      <w:shd w:val="clear" w:color="auto" w:fill="E1DFDD"/>
+    </w:rPr>
+  </w:style>
 </w:styles>
 </file>
 

</xml_diff>